<commit_message>
ADD: SRS und Use Case Dokumente als PDFs
</commit_message>
<xml_diff>
--- a/Documentation/Week3/5UseCases-Dokument.docx
+++ b/Documentation/Week3/5UseCases-Dokument.docx
@@ -2,6 +2,8 @@
 <file path=word/document.xml><?xml version="1.0" encoding="utf-8"?>
 <w:document xmlns:wpc="http://schemas.microsoft.com/office/word/2010/wordprocessingCanvas" xmlns:mc="http://schemas.openxmlformats.org/markup-compatibility/2006" xmlns:o="urn:schemas-microsoft-com:office:office" xmlns:r="http://schemas.openxmlformats.org/officeDocument/2006/relationships" xmlns:m="http://schemas.openxmlformats.org/officeDocument/2006/math" xmlns:v="urn:schemas-microsoft-com:vml" xmlns:wp14="http://schemas.microsoft.com/office/word/2010/wordprocessingDrawing" xmlns:wp="http://schemas.openxmlformats.org/drawingml/2006/wordprocessingDrawing" xmlns:w10="urn:schemas-microsoft-com:office:word" xmlns:w="http://schemas.openxmlformats.org/wordprocessingml/2006/main" xmlns:w14="http://schemas.microsoft.com/office/word/2010/wordml" xmlns:wpg="http://schemas.microsoft.com/office/word/2010/wordprocessingGroup" xmlns:wpi="http://schemas.microsoft.com/office/word/2010/wordprocessingInk" xmlns:wne="http://schemas.microsoft.com/office/word/2006/wordml" xmlns:wps="http://schemas.microsoft.com/office/word/2010/wordprocessingShape" mc:Ignorable="w14 wp14">
   <w:body>
+    <w:bookmarkStart w:id="0" w:name="_GoBack"/>
+    <w:bookmarkEnd w:id="0"/>
     <w:p>
       <w:pPr>
         <w:jc w:val="right"/>
@@ -39,7 +41,7 @@
         </w:rPr>
         <w:fldChar w:fldCharType="separate"/>
       </w:r>
-      <w:bookmarkStart w:id="0" w:name="_Toc354049523"/>
+      <w:bookmarkStart w:id="1" w:name="_Toc354049523"/>
       <w:r>
         <w:rPr>
           <w:rFonts w:ascii="Arial" w:hAnsi="Arial" w:cs="Arial"/>
@@ -47,9 +49,9 @@
           <w:sz w:val="36"/>
           <w:szCs w:val="36"/>
         </w:rPr>
-        <w:t>Die verrückte Sightseeingtour</w:t>
-      </w:r>
-      <w:bookmarkEnd w:id="0"/>
+        <w:t xml:space="preserve">Die </w:t>
+      </w:r>
+      <w:proofErr w:type="spellStart"/>
       <w:r>
         <w:rPr>
           <w:rFonts w:ascii="Arial" w:hAnsi="Arial" w:cs="Arial"/>
@@ -57,19 +59,19 @@
           <w:sz w:val="36"/>
           <w:szCs w:val="36"/>
         </w:rPr>
-        <w:fldChar w:fldCharType="end"/>
-      </w:r>
-    </w:p>
-    <w:p>
-      <w:pPr>
-        <w:jc w:val="right"/>
+        <w:t>verrückte</w:t>
+      </w:r>
+      <w:proofErr w:type="spellEnd"/>
+      <w:r>
         <w:rPr>
           <w:rFonts w:ascii="Arial" w:hAnsi="Arial" w:cs="Arial"/>
           <w:b/>
           <w:sz w:val="36"/>
           <w:szCs w:val="36"/>
         </w:rPr>
-      </w:pPr>
+        <w:t xml:space="preserve"> </w:t>
+      </w:r>
+      <w:proofErr w:type="spellStart"/>
       <w:r>
         <w:rPr>
           <w:rFonts w:ascii="Arial" w:hAnsi="Arial" w:cs="Arial"/>
@@ -77,8 +79,10 @@
           <w:sz w:val="36"/>
           <w:szCs w:val="36"/>
         </w:rPr>
-        <w:fldChar w:fldCharType="begin"/>
-      </w:r>
+        <w:t>Sightseeingtour</w:t>
+      </w:r>
+      <w:bookmarkEnd w:id="1"/>
+      <w:proofErr w:type="spellEnd"/>
       <w:r>
         <w:rPr>
           <w:rFonts w:ascii="Arial" w:hAnsi="Arial" w:cs="Arial"/>
@@ -86,18 +90,19 @@
           <w:sz w:val="36"/>
           <w:szCs w:val="36"/>
         </w:rPr>
-        <w:instrText xml:space="preserve">title  \* Mergeformat </w:instrText>
-      </w:r>
-      <w:r>
+        <w:fldChar w:fldCharType="end"/>
+      </w:r>
+    </w:p>
+    <w:p>
+      <w:pPr>
+        <w:jc w:val="right"/>
         <w:rPr>
           <w:rFonts w:ascii="Arial" w:hAnsi="Arial" w:cs="Arial"/>
           <w:b/>
           <w:sz w:val="36"/>
           <w:szCs w:val="36"/>
         </w:rPr>
-        <w:fldChar w:fldCharType="separate"/>
-      </w:r>
-      <w:bookmarkStart w:id="1" w:name="_Toc354049524"/>
+      </w:pPr>
       <w:r>
         <w:rPr>
           <w:rFonts w:ascii="Arial" w:hAnsi="Arial" w:cs="Arial"/>
@@ -105,9 +110,8 @@
           <w:sz w:val="36"/>
           <w:szCs w:val="36"/>
         </w:rPr>
-        <w:t>Use-Case Specifications</w:t>
-      </w:r>
-      <w:bookmarkEnd w:id="1"/>
+        <w:fldChar w:fldCharType="begin"/>
+      </w:r>
       <w:r>
         <w:rPr>
           <w:rFonts w:ascii="Arial" w:hAnsi="Arial" w:cs="Arial"/>
@@ -115,26 +119,18 @@
           <w:sz w:val="36"/>
           <w:szCs w:val="36"/>
         </w:rPr>
-        <w:fldChar w:fldCharType="end"/>
-      </w:r>
-    </w:p>
-    <w:p>
-      <w:pPr>
-        <w:pStyle w:val="Titel"/>
-        <w:jc w:val="right"/>
-      </w:pPr>
-    </w:p>
-    <w:p>
-      <w:pPr>
-        <w:jc w:val="right"/>
+        <w:instrText xml:space="preserve">title  \* Mergeformat </w:instrText>
+      </w:r>
+      <w:r>
         <w:rPr>
           <w:rFonts w:ascii="Arial" w:hAnsi="Arial" w:cs="Arial"/>
           <w:b/>
           <w:sz w:val="36"/>
           <w:szCs w:val="36"/>
         </w:rPr>
-      </w:pPr>
-      <w:bookmarkStart w:id="2" w:name="_Toc354049525"/>
+        <w:fldChar w:fldCharType="separate"/>
+      </w:r>
+      <w:bookmarkStart w:id="2" w:name="_Toc354049524"/>
       <w:r>
         <w:rPr>
           <w:rFonts w:ascii="Arial" w:hAnsi="Arial" w:cs="Arial"/>
@@ -142,9 +138,46 @@
           <w:sz w:val="36"/>
           <w:szCs w:val="36"/>
         </w:rPr>
+        <w:t>Use-Case Specifications</w:t>
+      </w:r>
+      <w:bookmarkEnd w:id="2"/>
+      <w:r>
+        <w:rPr>
+          <w:rFonts w:ascii="Arial" w:hAnsi="Arial" w:cs="Arial"/>
+          <w:b/>
+          <w:sz w:val="36"/>
+          <w:szCs w:val="36"/>
+        </w:rPr>
+        <w:fldChar w:fldCharType="end"/>
+      </w:r>
+    </w:p>
+    <w:p>
+      <w:pPr>
+        <w:pStyle w:val="Titel"/>
+        <w:jc w:val="right"/>
+      </w:pPr>
+    </w:p>
+    <w:p>
+      <w:pPr>
+        <w:jc w:val="right"/>
+        <w:rPr>
+          <w:rFonts w:ascii="Arial" w:hAnsi="Arial" w:cs="Arial"/>
+          <w:b/>
+          <w:sz w:val="36"/>
+          <w:szCs w:val="36"/>
+        </w:rPr>
+      </w:pPr>
+      <w:bookmarkStart w:id="3" w:name="_Toc354049525"/>
+      <w:r>
+        <w:rPr>
+          <w:rFonts w:ascii="Arial" w:hAnsi="Arial" w:cs="Arial"/>
+          <w:b/>
+          <w:sz w:val="36"/>
+          <w:szCs w:val="36"/>
+        </w:rPr>
         <w:t>Version &lt;1.0&gt;</w:t>
       </w:r>
-      <w:bookmarkEnd w:id="2"/>
+      <w:bookmarkEnd w:id="3"/>
     </w:p>
     <w:p/>
     <w:p/>
@@ -176,14 +209,14 @@
       <w:pPr>
         <w:pStyle w:val="Titel"/>
       </w:pPr>
-      <w:bookmarkStart w:id="3" w:name="_Toc354049526"/>
-      <w:bookmarkStart w:id="4" w:name="_Toc354064948"/>
+      <w:bookmarkStart w:id="4" w:name="_Toc354049526"/>
+      <w:bookmarkStart w:id="5" w:name="_Toc354064948"/>
       <w:r>
         <w:lastRenderedPageBreak/>
         <w:t>Revision History</w:t>
       </w:r>
-      <w:bookmarkEnd w:id="3"/>
       <w:bookmarkEnd w:id="4"/>
+      <w:bookmarkEnd w:id="5"/>
     </w:p>
     <w:tbl>
       <w:tblPr>
@@ -324,12 +357,30 @@
           <w:p>
             <w:pPr>
               <w:pStyle w:val="Tabletext"/>
+              <w:rPr>
+                <w:lang w:val="de-DE"/>
+              </w:rPr>
             </w:pPr>
             <w:r>
-              <w:t>Informationen zu Use Cases mit Diagrammen</w:t>
+              <w:rPr>
+                <w:lang w:val="de-DE"/>
+              </w:rPr>
+              <w:t xml:space="preserve">Informationen zu </w:t>
             </w:r>
-            <w:bookmarkStart w:id="5" w:name="_GoBack"/>
-            <w:bookmarkEnd w:id="5"/>
+            <w:proofErr w:type="spellStart"/>
+            <w:r>
+              <w:rPr>
+                <w:lang w:val="de-DE"/>
+              </w:rPr>
+              <w:t>Use</w:t>
+            </w:r>
+            <w:proofErr w:type="spellEnd"/>
+            <w:r>
+              <w:rPr>
+                <w:lang w:val="de-DE"/>
+              </w:rPr>
+              <w:t xml:space="preserve"> Cases mit Diagrammen</w:t>
+            </w:r>
           </w:p>
         </w:tc>
         <w:tc>
@@ -340,8 +391,13 @@
             <w:pPr>
               <w:pStyle w:val="Tabletext"/>
             </w:pPr>
+            <w:proofErr w:type="spellStart"/>
             <w:r>
-              <w:t>Janina Schilling</w:t>
+              <w:t>Janina</w:t>
+            </w:r>
+            <w:proofErr w:type="spellEnd"/>
+            <w:r>
+              <w:t xml:space="preserve"> Schilling</w:t>
             </w:r>
           </w:p>
         </w:tc>
@@ -4995,22 +5051,32 @@
       <w:r>
         <w:br w:type="page"/>
       </w:r>
-      <w:bookmarkStart w:id="8" w:name="_Toc423410237"/>
-      <w:bookmarkStart w:id="9" w:name="_Toc425054503"/>
-      <w:bookmarkStart w:id="10" w:name="_Toc354064950"/>
+      <w:bookmarkStart w:id="8" w:name="_Toc354064950"/>
+      <w:bookmarkStart w:id="9" w:name="_Toc423410237"/>
+      <w:bookmarkStart w:id="10" w:name="_Toc425054503"/>
       <w:r>
         <w:lastRenderedPageBreak/>
-        <w:t xml:space="preserve">Use Case Specification: Anleitung </w:t>
-      </w:r>
+        <w:t xml:space="preserve">Use Case Specification: </w:t>
+      </w:r>
+      <w:proofErr w:type="spellStart"/>
+      <w:r>
+        <w:t>Anleitung</w:t>
+      </w:r>
+      <w:proofErr w:type="spellEnd"/>
+      <w:r>
+        <w:t xml:space="preserve"> </w:t>
+      </w:r>
+      <w:proofErr w:type="spellStart"/>
       <w:r>
         <w:t>nutzen</w:t>
       </w:r>
+      <w:bookmarkEnd w:id="8"/>
+      <w:proofErr w:type="spellEnd"/>
+      <w:r>
+        <w:t xml:space="preserve"> </w:t>
+      </w:r>
+      <w:bookmarkEnd w:id="9"/>
       <w:bookmarkEnd w:id="10"/>
-      <w:r>
-        <w:t xml:space="preserve"> </w:t>
-      </w:r>
-      <w:bookmarkEnd w:id="8"/>
-      <w:bookmarkEnd w:id="9"/>
     </w:p>
     <w:p>
       <w:pPr>
@@ -5024,9 +5090,9 @@
           <w:lang w:val="de-DE"/>
         </w:rPr>
       </w:pPr>
-      <w:bookmarkStart w:id="11" w:name="_Toc423410238"/>
-      <w:bookmarkStart w:id="12" w:name="_Toc425054504"/>
-      <w:bookmarkStart w:id="13" w:name="_Toc354064951"/>
+      <w:bookmarkStart w:id="11" w:name="_Toc354064951"/>
+      <w:bookmarkStart w:id="12" w:name="_Toc423410238"/>
+      <w:bookmarkStart w:id="13" w:name="_Toc425054504"/>
       <w:r>
         <w:rPr>
           <w:lang w:val="de-DE"/>
@@ -5039,24 +5105,24 @@
         </w:rPr>
         <w:t>nutzen</w:t>
       </w:r>
+      <w:bookmarkEnd w:id="11"/>
+    </w:p>
+    <w:p>
+      <w:pPr>
+        <w:pStyle w:val="berschrift2"/>
+        <w:rPr>
+          <w:lang w:val="de-DE"/>
+        </w:rPr>
+      </w:pPr>
+      <w:bookmarkStart w:id="14" w:name="_Toc354064952"/>
+      <w:r>
+        <w:rPr>
+          <w:lang w:val="de-DE"/>
+        </w:rPr>
+        <w:t>Brief Description</w:t>
+      </w:r>
+      <w:bookmarkEnd w:id="12"/>
       <w:bookmarkEnd w:id="13"/>
-    </w:p>
-    <w:p>
-      <w:pPr>
-        <w:pStyle w:val="berschrift2"/>
-        <w:rPr>
-          <w:lang w:val="de-DE"/>
-        </w:rPr>
-      </w:pPr>
-      <w:bookmarkStart w:id="14" w:name="_Toc354064952"/>
-      <w:r>
-        <w:rPr>
-          <w:lang w:val="de-DE"/>
-        </w:rPr>
-        <w:t>Brief Description</w:t>
-      </w:r>
-      <w:bookmarkEnd w:id="11"/>
-      <w:bookmarkEnd w:id="12"/>
       <w:bookmarkEnd w:id="14"/>
     </w:p>
     <w:p>
@@ -5159,9 +5225,14 @@
       <w:pPr>
         <w:pStyle w:val="berschrift3"/>
       </w:pPr>
+      <w:proofErr w:type="spellStart"/>
       <w:r>
         <w:lastRenderedPageBreak/>
-        <w:t>Screenflow Diagram</w:t>
+        <w:t>Screenflow</w:t>
+      </w:r>
+      <w:proofErr w:type="spellEnd"/>
+      <w:r>
+        <w:t xml:space="preserve"> Diagram</w:t>
       </w:r>
     </w:p>
     <w:p>
@@ -5186,10 +5257,10 @@
             <v:path o:extrusionok="f" gradientshapeok="t" o:connecttype="rect"/>
             <o:lock v:ext="edit" aspectratio="t"/>
           </v:shapetype>
-          <v:shape id="_x0000_i1029" type="#_x0000_t75" style="width:468pt;height:263.25pt" o:ole="">
+          <v:shape id="_x0000_i1025" type="#_x0000_t75" style="width:468pt;height:263.25pt" o:ole="">
             <v:imagedata r:id="rId11" o:title=""/>
           </v:shape>
-          <o:OLEObject Type="Embed" ProgID="Visio.Drawing.11" ShapeID="_x0000_i1029" DrawAspect="Content" ObjectID="_1427806867" r:id="rId12"/>
+          <o:OLEObject Type="Embed" ProgID="Visio.Drawing.11" ShapeID="_x0000_i1025" DrawAspect="Content" ObjectID="_1427891474" r:id="rId12"/>
         </w:object>
       </w:r>
     </w:p>
@@ -5205,8 +5276,15 @@
       <w:bookmarkEnd w:id="17"/>
     </w:p>
     <w:p>
-      <w:r>
-        <w:t>nicht relevant</w:t>
+      <w:proofErr w:type="spellStart"/>
+      <w:proofErr w:type="gramStart"/>
+      <w:r>
+        <w:t>nicht</w:t>
+      </w:r>
+      <w:proofErr w:type="spellEnd"/>
+      <w:proofErr w:type="gramEnd"/>
+      <w:r>
+        <w:t xml:space="preserve"> relevant</w:t>
       </w:r>
     </w:p>
     <w:p>
@@ -5220,8 +5298,15 @@
       <w:bookmarkEnd w:id="18"/>
     </w:p>
     <w:p>
-      <w:r>
-        <w:t>nicht relevant</w:t>
+      <w:proofErr w:type="spellStart"/>
+      <w:proofErr w:type="gramStart"/>
+      <w:r>
+        <w:t>nicht</w:t>
+      </w:r>
+      <w:proofErr w:type="spellEnd"/>
+      <w:proofErr w:type="gramEnd"/>
+      <w:r>
+        <w:t xml:space="preserve"> relevant</w:t>
       </w:r>
     </w:p>
     <w:p>
@@ -5254,10 +5339,12 @@
         <w:widowControl/>
       </w:pPr>
       <w:bookmarkStart w:id="20" w:name="_Toc354064958"/>
+      <w:proofErr w:type="spellStart"/>
       <w:r>
         <w:t>Postconditions</w:t>
       </w:r>
       <w:bookmarkEnd w:id="20"/>
+      <w:proofErr w:type="spellEnd"/>
     </w:p>
     <w:p>
       <w:pPr>
@@ -5275,7 +5362,21 @@
         <w:rPr>
           <w:lang w:val="de-DE"/>
         </w:rPr>
-        <w:t xml:space="preserve"> der Spieler entweder zum laufenden Spiel zurückgeleitet oder der Bildschirm zur Spielmodusauswahl wird geöffnet.</w:t>
+        <w:t xml:space="preserve"> der Spieler entweder zum laufenden Spiel zurückgeleitet oder der Bildschirm zur </w:t>
+      </w:r>
+      <w:proofErr w:type="spellStart"/>
+      <w:r>
+        <w:rPr>
+          <w:lang w:val="de-DE"/>
+        </w:rPr>
+        <w:t>Spielmodusauswahl</w:t>
+      </w:r>
+      <w:proofErr w:type="spellEnd"/>
+      <w:r>
+        <w:rPr>
+          <w:lang w:val="de-DE"/>
+        </w:rPr>
+        <w:t xml:space="preserve"> wird geöffnet.</w:t>
       </w:r>
     </w:p>
     <w:p>
@@ -5289,8 +5390,15 @@
       <w:bookmarkEnd w:id="21"/>
     </w:p>
     <w:p>
-      <w:r>
-        <w:t>nicht relevant</w:t>
+      <w:proofErr w:type="spellStart"/>
+      <w:proofErr w:type="gramStart"/>
+      <w:r>
+        <w:t>nicht</w:t>
+      </w:r>
+      <w:proofErr w:type="spellEnd"/>
+      <w:proofErr w:type="gramEnd"/>
+      <w:r>
+        <w:t xml:space="preserve"> relevant</w:t>
       </w:r>
     </w:p>
     <w:p>
@@ -5309,9 +5417,22 @@
       <w:bookmarkStart w:id="22" w:name="_Toc354064960"/>
       <w:r>
         <w:lastRenderedPageBreak/>
-        <w:t>Use Case Specification: Karte ziehen</w:t>
+        <w:t xml:space="preserve">Use Case Specification: </w:t>
+      </w:r>
+      <w:proofErr w:type="spellStart"/>
+      <w:r>
+        <w:t>Karte</w:t>
+      </w:r>
+      <w:proofErr w:type="spellEnd"/>
+      <w:r>
+        <w:t xml:space="preserve"> </w:t>
+      </w:r>
+      <w:proofErr w:type="spellStart"/>
+      <w:r>
+        <w:t>ziehen</w:t>
       </w:r>
       <w:bookmarkEnd w:id="22"/>
+      <w:proofErr w:type="spellEnd"/>
       <w:r>
         <w:t xml:space="preserve"> </w:t>
       </w:r>
@@ -5406,10 +5527,10 @@
     <w:p>
       <w:r>
         <w:object w:dxaOrig="8470" w:dyaOrig="8756">
-          <v:shape id="_x0000_i1025" type="#_x0000_t75" style="width:347.25pt;height:359.25pt" o:ole="">
+          <v:shape id="_x0000_i1026" type="#_x0000_t75" style="width:347.25pt;height:359.25pt" o:ole="">
             <v:imagedata r:id="rId13" o:title=""/>
           </v:shape>
-          <o:OLEObject Type="Embed" ProgID="Visio.Drawing.11" ShapeID="_x0000_i1025" DrawAspect="Content" ObjectID="_1427806868" r:id="rId14"/>
+          <o:OLEObject Type="Embed" ProgID="Visio.Drawing.11" ShapeID="_x0000_i1026" DrawAspect="Content" ObjectID="_1427891475" r:id="rId14"/>
         </w:object>
       </w:r>
     </w:p>
@@ -5417,18 +5538,23 @@
       <w:pPr>
         <w:pStyle w:val="berschrift3"/>
       </w:pPr>
+      <w:proofErr w:type="spellStart"/>
       <w:r>
         <w:lastRenderedPageBreak/>
-        <w:t>Screenflow Diagram</w:t>
+        <w:t>Screenflow</w:t>
+      </w:r>
+      <w:proofErr w:type="spellEnd"/>
+      <w:r>
+        <w:t xml:space="preserve"> Diagram</w:t>
       </w:r>
     </w:p>
     <w:p>
       <w:r>
         <w:object w:dxaOrig="9131" w:dyaOrig="11186">
-          <v:shape id="_x0000_i1026" type="#_x0000_t75" style="width:374.25pt;height:457.5pt" o:ole="">
+          <v:shape id="_x0000_i1027" type="#_x0000_t75" style="width:374.25pt;height:457.5pt" o:ole="">
             <v:imagedata r:id="rId15" o:title=""/>
           </v:shape>
-          <o:OLEObject Type="Embed" ProgID="Visio.Drawing.11" ShapeID="_x0000_i1026" DrawAspect="Content" ObjectID="_1427806869" r:id="rId16"/>
+          <o:OLEObject Type="Embed" ProgID="Visio.Drawing.11" ShapeID="_x0000_i1027" DrawAspect="Content" ObjectID="_1427891476" r:id="rId16"/>
         </w:object>
       </w:r>
     </w:p>
@@ -5444,8 +5570,15 @@
       <w:bookmarkEnd w:id="27"/>
     </w:p>
     <w:p>
-      <w:r>
-        <w:t>nicht relevant</w:t>
+      <w:proofErr w:type="spellStart"/>
+      <w:proofErr w:type="gramStart"/>
+      <w:r>
+        <w:t>nicht</w:t>
+      </w:r>
+      <w:proofErr w:type="spellEnd"/>
+      <w:proofErr w:type="gramEnd"/>
+      <w:r>
+        <w:t xml:space="preserve"> relevant</w:t>
       </w:r>
     </w:p>
     <w:p>
@@ -5462,8 +5595,15 @@
       <w:bookmarkEnd w:id="28"/>
     </w:p>
     <w:p>
-      <w:r>
-        <w:t>nicht relevant</w:t>
+      <w:proofErr w:type="spellStart"/>
+      <w:proofErr w:type="gramStart"/>
+      <w:r>
+        <w:t>nicht</w:t>
+      </w:r>
+      <w:proofErr w:type="spellEnd"/>
+      <w:proofErr w:type="gramEnd"/>
+      <w:r>
+        <w:t xml:space="preserve"> relevant</w:t>
       </w:r>
     </w:p>
     <w:p>
@@ -5533,11 +5673,13 @@
         <w:widowControl/>
       </w:pPr>
       <w:bookmarkStart w:id="30" w:name="_Toc354064968"/>
+      <w:proofErr w:type="spellStart"/>
       <w:r>
         <w:lastRenderedPageBreak/>
         <w:t>Postconditions</w:t>
       </w:r>
       <w:bookmarkEnd w:id="30"/>
+      <w:proofErr w:type="spellEnd"/>
     </w:p>
     <w:p>
       <w:pPr>
@@ -5571,8 +5713,15 @@
           <w:color w:val="0000FF"/>
         </w:rPr>
       </w:pPr>
-      <w:r>
-        <w:t>nicht relevant</w:t>
+      <w:proofErr w:type="spellStart"/>
+      <w:proofErr w:type="gramStart"/>
+      <w:r>
+        <w:t>nicht</w:t>
+      </w:r>
+      <w:proofErr w:type="spellEnd"/>
+      <w:proofErr w:type="gramEnd"/>
+      <w:r>
+        <w:t xml:space="preserve"> relevant</w:t>
       </w:r>
       <w:r>
         <w:br w:type="page"/>
@@ -5585,9 +5734,14 @@
       <w:bookmarkStart w:id="32" w:name="_Toc354064970"/>
       <w:r>
         <w:lastRenderedPageBreak/>
-        <w:t>Use Case Specification: Platte einschieben</w:t>
+        <w:t xml:space="preserve">Use Case Specification: Platte </w:t>
+      </w:r>
+      <w:proofErr w:type="spellStart"/>
+      <w:r>
+        <w:t>einschieben</w:t>
       </w:r>
       <w:bookmarkEnd w:id="32"/>
+      <w:proofErr w:type="spellEnd"/>
       <w:r>
         <w:t xml:space="preserve"> </w:t>
       </w:r>
@@ -5688,10 +5842,10 @@
     <w:p>
       <w:r>
         <w:object w:dxaOrig="9150" w:dyaOrig="9015">
-          <v:shape id="_x0000_i1027" type="#_x0000_t75" style="width:364.5pt;height:5in" o:ole="">
+          <v:shape id="_x0000_i1028" type="#_x0000_t75" style="width:364.5pt;height:5in" o:ole="">
             <v:imagedata r:id="rId17" o:title=""/>
           </v:shape>
-          <o:OLEObject Type="Embed" ProgID="Visio.Drawing.11" ShapeID="_x0000_i1027" DrawAspect="Content" ObjectID="_1427806870" r:id="rId18"/>
+          <o:OLEObject Type="Embed" ProgID="Visio.Drawing.11" ShapeID="_x0000_i1028" DrawAspect="Content" ObjectID="_1427891477" r:id="rId18"/>
         </w:object>
       </w:r>
     </w:p>
@@ -5699,18 +5853,23 @@
       <w:pPr>
         <w:pStyle w:val="berschrift3"/>
       </w:pPr>
+      <w:proofErr w:type="spellStart"/>
       <w:r>
         <w:lastRenderedPageBreak/>
-        <w:t>Screenflow Diagram</w:t>
+        <w:t>Screenflow</w:t>
+      </w:r>
+      <w:proofErr w:type="spellEnd"/>
+      <w:r>
+        <w:t xml:space="preserve"> Diagram</w:t>
       </w:r>
     </w:p>
     <w:p>
       <w:r>
         <w:object w:dxaOrig="9917" w:dyaOrig="7735">
-          <v:shape id="_x0000_i1028" type="#_x0000_t75" style="width:361.5pt;height:282pt" o:ole="">
+          <v:shape id="_x0000_i1029" type="#_x0000_t75" style="width:361.5pt;height:282pt" o:ole="">
             <v:imagedata r:id="rId19" o:title=""/>
           </v:shape>
-          <o:OLEObject Type="Embed" ProgID="Visio.Drawing.11" ShapeID="_x0000_i1028" DrawAspect="Content" ObjectID="_1427806871" r:id="rId20"/>
+          <o:OLEObject Type="Embed" ProgID="Visio.Drawing.11" ShapeID="_x0000_i1029" DrawAspect="Content" ObjectID="_1427891478" r:id="rId20"/>
         </w:object>
       </w:r>
     </w:p>
@@ -5726,8 +5885,15 @@
       <w:bookmarkEnd w:id="37"/>
     </w:p>
     <w:p>
-      <w:r>
-        <w:t>nicht relevant</w:t>
+      <w:proofErr w:type="spellStart"/>
+      <w:proofErr w:type="gramStart"/>
+      <w:r>
+        <w:t>nicht</w:t>
+      </w:r>
+      <w:proofErr w:type="spellEnd"/>
+      <w:proofErr w:type="gramEnd"/>
+      <w:r>
+        <w:t xml:space="preserve"> relevant</w:t>
       </w:r>
     </w:p>
     <w:p>
@@ -5741,8 +5907,15 @@
       <w:bookmarkEnd w:id="38"/>
     </w:p>
     <w:p>
-      <w:r>
-        <w:t>nicht relevant</w:t>
+      <w:proofErr w:type="spellStart"/>
+      <w:proofErr w:type="gramStart"/>
+      <w:r>
+        <w:t>nicht</w:t>
+      </w:r>
+      <w:proofErr w:type="spellEnd"/>
+      <w:proofErr w:type="gramEnd"/>
+      <w:r>
+        <w:t xml:space="preserve"> relevant</w:t>
       </w:r>
     </w:p>
     <w:p>
@@ -5799,10 +5972,12 @@
         <w:widowControl/>
       </w:pPr>
       <w:bookmarkStart w:id="40" w:name="_Toc354064978"/>
+      <w:proofErr w:type="spellStart"/>
       <w:r>
         <w:t>Postconditions</w:t>
       </w:r>
       <w:bookmarkEnd w:id="40"/>
+      <w:proofErr w:type="spellEnd"/>
     </w:p>
     <w:p>
       <w:pPr>
@@ -5836,8 +6011,15 @@
           <w:color w:val="0000FF"/>
         </w:rPr>
       </w:pPr>
-      <w:r>
-        <w:t>nicht relevant</w:t>
+      <w:proofErr w:type="spellStart"/>
+      <w:proofErr w:type="gramStart"/>
+      <w:r>
+        <w:t>nicht</w:t>
+      </w:r>
+      <w:proofErr w:type="spellEnd"/>
+      <w:proofErr w:type="gramEnd"/>
+      <w:r>
+        <w:t xml:space="preserve"> relevant</w:t>
       </w:r>
       <w:r>
         <w:br w:type="page"/>
@@ -5850,9 +6032,22 @@
       <w:bookmarkStart w:id="42" w:name="_Toc354064980"/>
       <w:r>
         <w:lastRenderedPageBreak/>
-        <w:t>Use Case Specification: Spielmodus wählen</w:t>
+        <w:t xml:space="preserve">Use Case Specification: </w:t>
+      </w:r>
+      <w:proofErr w:type="spellStart"/>
+      <w:r>
+        <w:t>Spielmodus</w:t>
+      </w:r>
+      <w:proofErr w:type="spellEnd"/>
+      <w:r>
+        <w:t xml:space="preserve"> </w:t>
+      </w:r>
+      <w:proofErr w:type="spellStart"/>
+      <w:r>
+        <w:t>wählen</w:t>
       </w:r>
       <w:bookmarkEnd w:id="42"/>
+      <w:proofErr w:type="spellEnd"/>
       <w:r>
         <w:t xml:space="preserve"> </w:t>
       </w:r>
@@ -5950,7 +6145,7 @@
           <v:shape id="_x0000_i1030" type="#_x0000_t75" style="width:376.5pt;height:375pt" o:ole="">
             <v:imagedata r:id="rId21" o:title=""/>
           </v:shape>
-          <o:OLEObject Type="Embed" ProgID="Visio.Drawing.11" ShapeID="_x0000_i1030" DrawAspect="Content" ObjectID="_1427806872" r:id="rId22"/>
+          <o:OLEObject Type="Embed" ProgID="Visio.Drawing.11" ShapeID="_x0000_i1030" DrawAspect="Content" ObjectID="_1427891479" r:id="rId22"/>
         </w:object>
       </w:r>
     </w:p>
@@ -5958,9 +6153,14 @@
       <w:pPr>
         <w:pStyle w:val="berschrift3"/>
       </w:pPr>
+      <w:proofErr w:type="spellStart"/>
       <w:r>
         <w:lastRenderedPageBreak/>
-        <w:t>Screenflow Diagram</w:t>
+        <w:t>Screenflow</w:t>
+      </w:r>
+      <w:proofErr w:type="spellEnd"/>
+      <w:r>
+        <w:t xml:space="preserve"> Diagram</w:t>
       </w:r>
     </w:p>
     <w:p>
@@ -5969,7 +6169,7 @@
           <v:shape id="_x0000_i1031" type="#_x0000_t75" style="width:336.75pt;height:4in" o:ole="">
             <v:imagedata r:id="rId23" o:title=""/>
           </v:shape>
-          <o:OLEObject Type="Embed" ProgID="Visio.Drawing.11" ShapeID="_x0000_i1031" DrawAspect="Content" ObjectID="_1427806873" r:id="rId24"/>
+          <o:OLEObject Type="Embed" ProgID="Visio.Drawing.11" ShapeID="_x0000_i1031" DrawAspect="Content" ObjectID="_1427891480" r:id="rId24"/>
         </w:object>
       </w:r>
     </w:p>
@@ -5985,8 +6185,15 @@
       <w:bookmarkEnd w:id="47"/>
     </w:p>
     <w:p>
-      <w:r>
-        <w:t>nicht relevant</w:t>
+      <w:proofErr w:type="spellStart"/>
+      <w:proofErr w:type="gramStart"/>
+      <w:r>
+        <w:t>nicht</w:t>
+      </w:r>
+      <w:proofErr w:type="spellEnd"/>
+      <w:proofErr w:type="gramEnd"/>
+      <w:r>
+        <w:t xml:space="preserve"> relevant</w:t>
       </w:r>
     </w:p>
     <w:p>
@@ -6000,8 +6207,15 @@
       <w:bookmarkEnd w:id="48"/>
     </w:p>
     <w:p>
-      <w:r>
-        <w:t>nicht relevant</w:t>
+      <w:proofErr w:type="spellStart"/>
+      <w:proofErr w:type="gramStart"/>
+      <w:r>
+        <w:t>nicht</w:t>
+      </w:r>
+      <w:proofErr w:type="spellEnd"/>
+      <w:proofErr w:type="gramEnd"/>
+      <w:r>
+        <w:t xml:space="preserve"> relevant</w:t>
       </w:r>
     </w:p>
     <w:p>
@@ -6016,8 +6230,15 @@
       <w:bookmarkEnd w:id="49"/>
     </w:p>
     <w:p>
-      <w:r>
-        <w:t>nicht relevant</w:t>
+      <w:proofErr w:type="spellStart"/>
+      <w:proofErr w:type="gramStart"/>
+      <w:r>
+        <w:t>nicht</w:t>
+      </w:r>
+      <w:proofErr w:type="spellEnd"/>
+      <w:proofErr w:type="gramEnd"/>
+      <w:r>
+        <w:t xml:space="preserve"> relevant</w:t>
       </w:r>
     </w:p>
     <w:p>
@@ -6026,10 +6247,12 @@
         <w:widowControl/>
       </w:pPr>
       <w:bookmarkStart w:id="50" w:name="_Toc354064988"/>
+      <w:proofErr w:type="spellStart"/>
       <w:r>
         <w:t>Postconditions</w:t>
       </w:r>
       <w:bookmarkEnd w:id="50"/>
+      <w:proofErr w:type="spellEnd"/>
     </w:p>
     <w:p>
       <w:pPr>
@@ -6075,8 +6298,15 @@
           <w:color w:val="0000FF"/>
         </w:rPr>
       </w:pPr>
-      <w:r>
-        <w:t>nicht relevant</w:t>
+      <w:proofErr w:type="spellStart"/>
+      <w:proofErr w:type="gramStart"/>
+      <w:r>
+        <w:t>nicht</w:t>
+      </w:r>
+      <w:proofErr w:type="spellEnd"/>
+      <w:proofErr w:type="gramEnd"/>
+      <w:r>
+        <w:t xml:space="preserve"> relevant</w:t>
       </w:r>
       <w:r>
         <w:br w:type="page"/>
@@ -6089,9 +6319,22 @@
       <w:bookmarkStart w:id="52" w:name="_Toc354064990"/>
       <w:r>
         <w:lastRenderedPageBreak/>
-        <w:t>Use Case Specification: Spieler erstellen</w:t>
+        <w:t xml:space="preserve">Use Case Specification: </w:t>
+      </w:r>
+      <w:proofErr w:type="spellStart"/>
+      <w:r>
+        <w:t>Spieler</w:t>
+      </w:r>
+      <w:proofErr w:type="spellEnd"/>
+      <w:r>
+        <w:t xml:space="preserve"> </w:t>
+      </w:r>
+      <w:proofErr w:type="spellStart"/>
+      <w:r>
+        <w:t>erstellen</w:t>
       </w:r>
       <w:bookmarkEnd w:id="52"/>
+      <w:proofErr w:type="spellEnd"/>
       <w:r>
         <w:t xml:space="preserve"> </w:t>
       </w:r>
@@ -6190,7 +6433,7 @@
           <v:shape id="_x0000_i1032" type="#_x0000_t75" style="width:468pt;height:504.75pt" o:ole="">
             <v:imagedata r:id="rId25" o:title=""/>
           </v:shape>
-          <o:OLEObject Type="Embed" ProgID="Visio.Drawing.11" ShapeID="_x0000_i1032" DrawAspect="Content" ObjectID="_1427806874" r:id="rId26"/>
+          <o:OLEObject Type="Embed" ProgID="Visio.Drawing.11" ShapeID="_x0000_i1032" DrawAspect="Content" ObjectID="_1427891481" r:id="rId26"/>
         </w:object>
       </w:r>
     </w:p>
@@ -6198,9 +6441,14 @@
       <w:pPr>
         <w:pStyle w:val="berschrift3"/>
       </w:pPr>
+      <w:proofErr w:type="spellStart"/>
       <w:r>
         <w:lastRenderedPageBreak/>
-        <w:t>Screenflow Diagram</w:t>
+        <w:t>Screenflow</w:t>
+      </w:r>
+      <w:proofErr w:type="spellEnd"/>
+      <w:r>
+        <w:t xml:space="preserve"> Diagram</w:t>
       </w:r>
     </w:p>
     <w:p>
@@ -6264,8 +6512,15 @@
       <w:bookmarkEnd w:id="57"/>
     </w:p>
     <w:p>
-      <w:r>
-        <w:t>nicht relevant</w:t>
+      <w:proofErr w:type="spellStart"/>
+      <w:proofErr w:type="gramStart"/>
+      <w:r>
+        <w:t>nicht</w:t>
+      </w:r>
+      <w:proofErr w:type="spellEnd"/>
+      <w:proofErr w:type="gramEnd"/>
+      <w:r>
+        <w:t xml:space="preserve"> relevant</w:t>
       </w:r>
     </w:p>
     <w:p>
@@ -6282,8 +6537,15 @@
       <w:bookmarkEnd w:id="58"/>
     </w:p>
     <w:p>
-      <w:r>
-        <w:t>nicht relevant</w:t>
+      <w:proofErr w:type="spellStart"/>
+      <w:proofErr w:type="gramStart"/>
+      <w:r>
+        <w:t>nicht</w:t>
+      </w:r>
+      <w:proofErr w:type="spellEnd"/>
+      <w:proofErr w:type="gramEnd"/>
+      <w:r>
+        <w:t xml:space="preserve"> relevant</w:t>
       </w:r>
     </w:p>
     <w:p>
@@ -6326,10 +6588,12 @@
         </w:rPr>
       </w:pPr>
       <w:bookmarkStart w:id="60" w:name="_Toc354064998"/>
+      <w:proofErr w:type="spellStart"/>
       <w:r>
         <w:t>Postconditions</w:t>
       </w:r>
       <w:bookmarkEnd w:id="60"/>
+      <w:proofErr w:type="spellEnd"/>
     </w:p>
     <w:p>
       <w:pPr>
@@ -6341,7 +6605,21 @@
         <w:rPr>
           <w:lang w:val="de-DE"/>
         </w:rPr>
-        <w:t>Nachdem die Spieler angelegt wurden, kann der Benutzer entweder noch einmal zurück zur Spielmodusauswahl oder das Spiel beginnen.</w:t>
+        <w:t xml:space="preserve">Nachdem die Spieler angelegt wurden, kann der Benutzer entweder noch einmal zurück zur </w:t>
+      </w:r>
+      <w:proofErr w:type="spellStart"/>
+      <w:r>
+        <w:rPr>
+          <w:lang w:val="de-DE"/>
+        </w:rPr>
+        <w:t>Spielmodusauswahl</w:t>
+      </w:r>
+      <w:proofErr w:type="spellEnd"/>
+      <w:r>
+        <w:rPr>
+          <w:lang w:val="de-DE"/>
+        </w:rPr>
+        <w:t xml:space="preserve"> oder das Spiel beginnen.</w:t>
       </w:r>
     </w:p>
     <w:p>
@@ -6355,8 +6633,15 @@
       <w:bookmarkEnd w:id="61"/>
     </w:p>
     <w:p>
-      <w:r>
-        <w:t>nicht relevant</w:t>
+      <w:proofErr w:type="spellStart"/>
+      <w:proofErr w:type="gramStart"/>
+      <w:r>
+        <w:t>nicht</w:t>
+      </w:r>
+      <w:proofErr w:type="spellEnd"/>
+      <w:proofErr w:type="gramEnd"/>
+      <w:r>
+        <w:t xml:space="preserve"> relevant</w:t>
       </w:r>
     </w:p>
     <w:p>
@@ -6489,11 +6774,21 @@
           <w:r>
             <w:fldChar w:fldCharType="end"/>
           </w:r>
-          <w:fldSimple w:instr=" DOCPROPERTY &quot;Company&quot;  \* MERGEFORMAT ">
-            <w:r>
-              <w:t>DHBW</w:t>
-            </w:r>
-          </w:fldSimple>
+          <w:r>
+            <w:fldChar w:fldCharType="begin"/>
+          </w:r>
+          <w:r>
+            <w:instrText xml:space="preserve"> DOCPROPERTY "Company"  \* MERGEFORMAT </w:instrText>
+          </w:r>
+          <w:r>
+            <w:fldChar w:fldCharType="separate"/>
+          </w:r>
+          <w:r>
+            <w:t>DHBW</w:t>
+          </w:r>
+          <w:r>
+            <w:fldChar w:fldCharType="end"/>
+          </w:r>
           <w:r>
             <w:t xml:space="preserve">, </w:t>
           </w:r>
@@ -6557,7 +6852,7 @@
               <w:rStyle w:val="Seitenzahl"/>
               <w:noProof/>
             </w:rPr>
-            <w:t>2</w:t>
+            <w:t>17</w:t>
           </w:r>
           <w:r>
             <w:rPr>
@@ -6719,11 +7014,34 @@
           <w:tcW w:w="6379" w:type="dxa"/>
         </w:tcPr>
         <w:p>
-          <w:fldSimple w:instr="subject  \* Mergeformat ">
-            <w:r>
-              <w:t>Die verrückte Sightseeingtour</w:t>
-            </w:r>
-          </w:fldSimple>
+          <w:r>
+            <w:fldChar w:fldCharType="begin"/>
+          </w:r>
+          <w:r>
+            <w:instrText xml:space="preserve">subject  \* Mergeformat </w:instrText>
+          </w:r>
+          <w:r>
+            <w:fldChar w:fldCharType="separate"/>
+          </w:r>
+          <w:r>
+            <w:t xml:space="preserve">Die </w:t>
+          </w:r>
+          <w:proofErr w:type="spellStart"/>
+          <w:r>
+            <w:t>verrückte</w:t>
+          </w:r>
+          <w:proofErr w:type="spellEnd"/>
+          <w:r>
+            <w:t xml:space="preserve"> </w:t>
+          </w:r>
+          <w:proofErr w:type="spellStart"/>
+          <w:r>
+            <w:t>Sightseeingtour</w:t>
+          </w:r>
+          <w:proofErr w:type="spellEnd"/>
+          <w:r>
+            <w:fldChar w:fldCharType="end"/>
+          </w:r>
         </w:p>
       </w:tc>
       <w:tc>
@@ -6750,11 +7068,21 @@
           <w:tcW w:w="6379" w:type="dxa"/>
         </w:tcPr>
         <w:p>
-          <w:fldSimple w:instr="title  \* Mergeformat ">
-            <w:r>
-              <w:t>Use-Case Specification: Neues Spiel starten</w:t>
-            </w:r>
-          </w:fldSimple>
+          <w:r>
+            <w:fldChar w:fldCharType="begin"/>
+          </w:r>
+          <w:r>
+            <w:instrText xml:space="preserve">title  \* Mergeformat </w:instrText>
+          </w:r>
+          <w:r>
+            <w:fldChar w:fldCharType="separate"/>
+          </w:r>
+          <w:r>
+            <w:t>Use-Case Specifications</w:t>
+          </w:r>
+          <w:r>
+            <w:fldChar w:fldCharType="end"/>
+          </w:r>
         </w:p>
       </w:tc>
       <w:tc>
@@ -9348,7 +9676,7 @@
 </file>
 
 <file path=customXml/itemProps1.xml><?xml version="1.0" encoding="utf-8"?>
-<ds:datastoreItem xmlns:ds="http://schemas.openxmlformats.org/officeDocument/2006/customXml" ds:itemID="{2038BD98-FAB4-4FEA-8A72-8D392FE81DCF}">
+<ds:datastoreItem xmlns:ds="http://schemas.openxmlformats.org/officeDocument/2006/customXml" ds:itemID="{6EBB6D19-4F11-45D0-90E4-873D42F2ABC6}">
   <ds:schemaRefs>
     <ds:schemaRef ds:uri="http://schemas.openxmlformats.org/officeDocument/2006/bibliography"/>
   </ds:schemaRefs>

</xml_diff>

<commit_message>
CHG: Dokumente an zerteilte Use Cases angepasst
</commit_message>
<xml_diff>
--- a/Documentation/Week3/5UseCases-Dokument.docx
+++ b/Documentation/Week3/5UseCases-Dokument.docx
@@ -2,8 +2,6 @@
 <file path=word/document.xml><?xml version="1.0" encoding="utf-8"?>
 <w:document xmlns:wpc="http://schemas.microsoft.com/office/word/2010/wordprocessingCanvas" xmlns:mc="http://schemas.openxmlformats.org/markup-compatibility/2006" xmlns:o="urn:schemas-microsoft-com:office:office" xmlns:r="http://schemas.openxmlformats.org/officeDocument/2006/relationships" xmlns:m="http://schemas.openxmlformats.org/officeDocument/2006/math" xmlns:v="urn:schemas-microsoft-com:vml" xmlns:wp14="http://schemas.microsoft.com/office/word/2010/wordprocessingDrawing" xmlns:wp="http://schemas.openxmlformats.org/drawingml/2006/wordprocessingDrawing" xmlns:w10="urn:schemas-microsoft-com:office:word" xmlns:w="http://schemas.openxmlformats.org/wordprocessingml/2006/main" xmlns:w14="http://schemas.microsoft.com/office/word/2010/wordml" xmlns:wpg="http://schemas.microsoft.com/office/word/2010/wordprocessingGroup" xmlns:wpi="http://schemas.microsoft.com/office/word/2010/wordprocessingInk" xmlns:wne="http://schemas.microsoft.com/office/word/2006/wordml" xmlns:wps="http://schemas.microsoft.com/office/word/2010/wordprocessingShape" mc:Ignorable="w14 wp14">
   <w:body>
-    <w:bookmarkStart w:id="0" w:name="_GoBack"/>
-    <w:bookmarkEnd w:id="0"/>
     <w:p>
       <w:pPr>
         <w:jc w:val="right"/>
@@ -41,7 +39,7 @@
         </w:rPr>
         <w:fldChar w:fldCharType="separate"/>
       </w:r>
-      <w:bookmarkStart w:id="1" w:name="_Toc354049523"/>
+      <w:bookmarkStart w:id="0" w:name="_Toc354049523"/>
       <w:r>
         <w:rPr>
           <w:rFonts w:ascii="Arial" w:hAnsi="Arial" w:cs="Arial"/>
@@ -81,7 +79,7 @@
         </w:rPr>
         <w:t>Sightseeingtour</w:t>
       </w:r>
-      <w:bookmarkEnd w:id="1"/>
+      <w:bookmarkEnd w:id="0"/>
       <w:proofErr w:type="spellEnd"/>
       <w:r>
         <w:rPr>
@@ -130,7 +128,7 @@
         </w:rPr>
         <w:fldChar w:fldCharType="separate"/>
       </w:r>
-      <w:bookmarkStart w:id="2" w:name="_Toc354049524"/>
+      <w:bookmarkStart w:id="1" w:name="_Toc354049524"/>
       <w:r>
         <w:rPr>
           <w:rFonts w:ascii="Arial" w:hAnsi="Arial" w:cs="Arial"/>
@@ -140,7 +138,7 @@
         </w:rPr>
         <w:t>Use-Case Specifications</w:t>
       </w:r>
-      <w:bookmarkEnd w:id="2"/>
+      <w:bookmarkEnd w:id="1"/>
       <w:r>
         <w:rPr>
           <w:rFonts w:ascii="Arial" w:hAnsi="Arial" w:cs="Arial"/>
@@ -167,7 +165,7 @@
           <w:szCs w:val="36"/>
         </w:rPr>
       </w:pPr>
-      <w:bookmarkStart w:id="3" w:name="_Toc354049525"/>
+      <w:bookmarkStart w:id="2" w:name="_Toc354049525"/>
       <w:r>
         <w:rPr>
           <w:rFonts w:ascii="Arial" w:hAnsi="Arial" w:cs="Arial"/>
@@ -177,7 +175,7 @@
         </w:rPr>
         <w:t>Version &lt;1.0&gt;</w:t>
       </w:r>
-      <w:bookmarkEnd w:id="3"/>
+      <w:bookmarkEnd w:id="2"/>
     </w:p>
     <w:p/>
     <w:p/>
@@ -209,14 +207,14 @@
       <w:pPr>
         <w:pStyle w:val="Titel"/>
       </w:pPr>
-      <w:bookmarkStart w:id="4" w:name="_Toc354049526"/>
-      <w:bookmarkStart w:id="5" w:name="_Toc354064948"/>
+      <w:bookmarkStart w:id="3" w:name="_Toc354049526"/>
+      <w:bookmarkStart w:id="4" w:name="_Toc354064948"/>
       <w:r>
         <w:lastRenderedPageBreak/>
         <w:t>Revision History</w:t>
       </w:r>
+      <w:bookmarkEnd w:id="3"/>
       <w:bookmarkEnd w:id="4"/>
-      <w:bookmarkEnd w:id="5"/>
     </w:p>
     <w:tbl>
       <w:tblPr>
@@ -540,14 +538,14 @@
       <w:r>
         <w:br w:type="page"/>
       </w:r>
-      <w:bookmarkStart w:id="6" w:name="_Toc354049527"/>
-      <w:bookmarkStart w:id="7" w:name="_Toc354064949"/>
+      <w:bookmarkStart w:id="5" w:name="_Toc354049527"/>
+      <w:bookmarkStart w:id="6" w:name="_Toc354064949"/>
       <w:r>
         <w:lastRenderedPageBreak/>
         <w:t>Table of Contents</w:t>
       </w:r>
+      <w:bookmarkEnd w:id="5"/>
       <w:bookmarkEnd w:id="6"/>
-      <w:bookmarkEnd w:id="7"/>
       <w:r>
         <w:rPr>
           <w:rFonts w:ascii="Times New Roman" w:hAnsi="Times New Roman"/>
@@ -5051,9 +5049,9 @@
       <w:r>
         <w:br w:type="page"/>
       </w:r>
-      <w:bookmarkStart w:id="8" w:name="_Toc354064950"/>
-      <w:bookmarkStart w:id="9" w:name="_Toc423410237"/>
-      <w:bookmarkStart w:id="10" w:name="_Toc425054503"/>
+      <w:bookmarkStart w:id="7" w:name="_Toc354064950"/>
+      <w:bookmarkStart w:id="8" w:name="_Toc423410237"/>
+      <w:bookmarkStart w:id="9" w:name="_Toc425054503"/>
       <w:r>
         <w:lastRenderedPageBreak/>
         <w:t xml:space="preserve">Use Case Specification: </w:t>
@@ -5070,60 +5068,60 @@
       <w:r>
         <w:t>nutzen</w:t>
       </w:r>
+      <w:bookmarkEnd w:id="7"/>
+      <w:proofErr w:type="spellEnd"/>
+      <w:r>
+        <w:t xml:space="preserve"> </w:t>
+      </w:r>
       <w:bookmarkEnd w:id="8"/>
-      <w:proofErr w:type="spellEnd"/>
-      <w:r>
-        <w:t xml:space="preserve"> </w:t>
-      </w:r>
       <w:bookmarkEnd w:id="9"/>
+    </w:p>
+    <w:p>
+      <w:pPr>
+        <w:pStyle w:val="InfoBlue"/>
+      </w:pPr>
+    </w:p>
+    <w:p>
+      <w:pPr>
+        <w:pStyle w:val="berschrift1"/>
+        <w:rPr>
+          <w:lang w:val="de-DE"/>
+        </w:rPr>
+      </w:pPr>
+      <w:bookmarkStart w:id="10" w:name="_Toc354064951"/>
+      <w:bookmarkStart w:id="11" w:name="_Toc423410238"/>
+      <w:bookmarkStart w:id="12" w:name="_Toc425054504"/>
+      <w:r>
+        <w:rPr>
+          <w:lang w:val="de-DE"/>
+        </w:rPr>
+        <w:t xml:space="preserve">Anleitung </w:t>
+      </w:r>
+      <w:r>
+        <w:rPr>
+          <w:lang w:val="de-DE"/>
+        </w:rPr>
+        <w:t>nutzen</w:t>
+      </w:r>
       <w:bookmarkEnd w:id="10"/>
     </w:p>
     <w:p>
       <w:pPr>
-        <w:pStyle w:val="InfoBlue"/>
-      </w:pPr>
-    </w:p>
-    <w:p>
-      <w:pPr>
-        <w:pStyle w:val="berschrift1"/>
+        <w:pStyle w:val="berschrift2"/>
         <w:rPr>
           <w:lang w:val="de-DE"/>
         </w:rPr>
       </w:pPr>
-      <w:bookmarkStart w:id="11" w:name="_Toc354064951"/>
-      <w:bookmarkStart w:id="12" w:name="_Toc423410238"/>
-      <w:bookmarkStart w:id="13" w:name="_Toc425054504"/>
+      <w:bookmarkStart w:id="13" w:name="_Toc354064952"/>
       <w:r>
         <w:rPr>
           <w:lang w:val="de-DE"/>
         </w:rPr>
-        <w:t xml:space="preserve">Anleitung </w:t>
-      </w:r>
-      <w:r>
-        <w:rPr>
-          <w:lang w:val="de-DE"/>
-        </w:rPr>
-        <w:t>nutzen</w:t>
+        <w:t>Brief Description</w:t>
       </w:r>
       <w:bookmarkEnd w:id="11"/>
-    </w:p>
-    <w:p>
-      <w:pPr>
-        <w:pStyle w:val="berschrift2"/>
-        <w:rPr>
-          <w:lang w:val="de-DE"/>
-        </w:rPr>
-      </w:pPr>
-      <w:bookmarkStart w:id="14" w:name="_Toc354064952"/>
-      <w:r>
-        <w:rPr>
-          <w:lang w:val="de-DE"/>
-        </w:rPr>
-        <w:t>Brief Description</w:t>
-      </w:r>
       <w:bookmarkEnd w:id="12"/>
       <w:bookmarkEnd w:id="13"/>
-      <w:bookmarkEnd w:id="14"/>
     </w:p>
     <w:p>
       <w:pPr>
@@ -5143,22 +5141,22 @@
         <w:pStyle w:val="berschrift1"/>
         <w:widowControl/>
       </w:pPr>
-      <w:bookmarkStart w:id="15" w:name="_Toc354064953"/>
+      <w:bookmarkStart w:id="14" w:name="_Toc354064953"/>
       <w:r>
         <w:t>Flow of Events</w:t>
       </w:r>
-      <w:bookmarkEnd w:id="15"/>
+      <w:bookmarkEnd w:id="14"/>
     </w:p>
     <w:p>
       <w:pPr>
         <w:pStyle w:val="berschrift2"/>
         <w:widowControl/>
       </w:pPr>
-      <w:bookmarkStart w:id="16" w:name="_Toc354064954"/>
+      <w:bookmarkStart w:id="15" w:name="_Toc354064954"/>
       <w:r>
         <w:t>Basic Flow</w:t>
       </w:r>
-      <w:bookmarkEnd w:id="16"/>
+      <w:bookmarkEnd w:id="15"/>
       <w:r>
         <w:t xml:space="preserve"> </w:t>
       </w:r>
@@ -5260,7 +5258,7 @@
           <v:shape id="_x0000_i1025" type="#_x0000_t75" style="width:468pt;height:263.25pt" o:ole="">
             <v:imagedata r:id="rId11" o:title=""/>
           </v:shape>
-          <o:OLEObject Type="Embed" ProgID="Visio.Drawing.11" ShapeID="_x0000_i1025" DrawAspect="Content" ObjectID="_1427891474" r:id="rId12"/>
+          <o:OLEObject Type="Embed" ProgID="Visio.Drawing.11" ShapeID="_x0000_i1025" DrawAspect="Content" ObjectID="_1428129018" r:id="rId12"/>
         </w:object>
       </w:r>
     </w:p>
@@ -5269,11 +5267,11 @@
         <w:pStyle w:val="berschrift2"/>
         <w:widowControl/>
       </w:pPr>
-      <w:bookmarkStart w:id="17" w:name="_Toc354064955"/>
+      <w:bookmarkStart w:id="16" w:name="_Toc354064955"/>
       <w:r>
         <w:t>Alternative Flows</w:t>
       </w:r>
-      <w:bookmarkEnd w:id="17"/>
+      <w:bookmarkEnd w:id="16"/>
     </w:p>
     <w:p>
       <w:proofErr w:type="spellStart"/>
@@ -5291,11 +5289,20 @@
       <w:pPr>
         <w:pStyle w:val="berschrift1"/>
       </w:pPr>
-      <w:bookmarkStart w:id="18" w:name="_Toc354064956"/>
+      <w:r>
+        <w:t>Narrative/ Cucumber</w:t>
+      </w:r>
+    </w:p>
+    <w:p/>
+    <w:p>
+      <w:pPr>
+        <w:pStyle w:val="berschrift1"/>
+      </w:pPr>
+      <w:bookmarkStart w:id="17" w:name="_Toc354064956"/>
       <w:r>
         <w:t>Special Requirements</w:t>
       </w:r>
-      <w:bookmarkEnd w:id="18"/>
+      <w:bookmarkEnd w:id="17"/>
     </w:p>
     <w:p>
       <w:proofErr w:type="spellStart"/>
@@ -5314,11 +5321,11 @@
         <w:pStyle w:val="berschrift1"/>
         <w:widowControl/>
       </w:pPr>
-      <w:bookmarkStart w:id="19" w:name="_Toc354064957"/>
+      <w:bookmarkStart w:id="18" w:name="_Toc354064957"/>
       <w:r>
         <w:t>Preconditions</w:t>
       </w:r>
-      <w:bookmarkEnd w:id="19"/>
+      <w:bookmarkEnd w:id="18"/>
     </w:p>
     <w:p>
       <w:pPr>
@@ -5338,56 +5345,56 @@
         <w:pStyle w:val="berschrift1"/>
         <w:widowControl/>
       </w:pPr>
-      <w:bookmarkStart w:id="20" w:name="_Toc354064958"/>
+      <w:bookmarkStart w:id="19" w:name="_Toc354064958"/>
       <w:proofErr w:type="spellStart"/>
       <w:r>
         <w:t>Postconditions</w:t>
       </w:r>
+      <w:bookmarkEnd w:id="19"/>
+      <w:proofErr w:type="spellEnd"/>
+    </w:p>
+    <w:p>
+      <w:pPr>
+        <w:rPr>
+          <w:lang w:val="de-DE"/>
+        </w:rPr>
+      </w:pPr>
+      <w:r>
+        <w:rPr>
+          <w:lang w:val="de-DE"/>
+        </w:rPr>
+        <w:t>Je nachdem welche Voraussetzung gilt, wird</w:t>
+      </w:r>
+      <w:r>
+        <w:rPr>
+          <w:lang w:val="de-DE"/>
+        </w:rPr>
+        <w:t xml:space="preserve"> der Spieler entweder zum laufenden Spiel zurückgeleitet oder der Bildschirm zur </w:t>
+      </w:r>
+      <w:proofErr w:type="spellStart"/>
+      <w:r>
+        <w:rPr>
+          <w:lang w:val="de-DE"/>
+        </w:rPr>
+        <w:t>Spielmodusauswahl</w:t>
+      </w:r>
+      <w:proofErr w:type="spellEnd"/>
+      <w:r>
+        <w:rPr>
+          <w:lang w:val="de-DE"/>
+        </w:rPr>
+        <w:t xml:space="preserve"> wird geöffnet.</w:t>
+      </w:r>
+    </w:p>
+    <w:p>
+      <w:pPr>
+        <w:pStyle w:val="berschrift1"/>
+      </w:pPr>
+      <w:bookmarkStart w:id="20" w:name="_Toc354064959"/>
+      <w:r>
+        <w:t>Extension Points</w:t>
+      </w:r>
       <w:bookmarkEnd w:id="20"/>
-      <w:proofErr w:type="spellEnd"/>
-    </w:p>
-    <w:p>
-      <w:pPr>
-        <w:rPr>
-          <w:lang w:val="de-DE"/>
-        </w:rPr>
-      </w:pPr>
-      <w:r>
-        <w:rPr>
-          <w:lang w:val="de-DE"/>
-        </w:rPr>
-        <w:t>Je nachdem welche Voraussetzung gilt, wird</w:t>
-      </w:r>
-      <w:r>
-        <w:rPr>
-          <w:lang w:val="de-DE"/>
-        </w:rPr>
-        <w:t xml:space="preserve"> der Spieler entweder zum laufenden Spiel zurückgeleitet oder der Bildschirm zur </w:t>
-      </w:r>
-      <w:proofErr w:type="spellStart"/>
-      <w:r>
-        <w:rPr>
-          <w:lang w:val="de-DE"/>
-        </w:rPr>
-        <w:t>Spielmodusauswahl</w:t>
-      </w:r>
-      <w:proofErr w:type="spellEnd"/>
-      <w:r>
-        <w:rPr>
-          <w:lang w:val="de-DE"/>
-        </w:rPr>
-        <w:t xml:space="preserve"> wird geöffnet.</w:t>
-      </w:r>
-    </w:p>
-    <w:p>
-      <w:pPr>
-        <w:pStyle w:val="berschrift1"/>
-      </w:pPr>
-      <w:bookmarkStart w:id="21" w:name="_Toc354064959"/>
-      <w:r>
-        <w:t>Extension Points</w:t>
-      </w:r>
-      <w:bookmarkEnd w:id="21"/>
     </w:p>
     <w:p>
       <w:proofErr w:type="spellStart"/>
@@ -5405,7 +5412,23 @@
       <w:pPr>
         <w:pStyle w:val="berschrift1"/>
         <w:widowControl/>
-      </w:pPr>
+        <w:numPr>
+          <w:ilvl w:val="0"/>
+          <w:numId w:val="0"/>
+        </w:numPr>
+      </w:pPr>
+    </w:p>
+    <w:p>
+      <w:pPr>
+        <w:widowControl/>
+        <w:spacing w:line="240" w:lineRule="auto"/>
+        <w:rPr>
+          <w:rFonts w:ascii="Arial" w:hAnsi="Arial"/>
+          <w:b/>
+          <w:sz w:val="36"/>
+        </w:rPr>
+      </w:pPr>
+      <w:bookmarkStart w:id="21" w:name="_Toc354064960"/>
       <w:r>
         <w:br w:type="page"/>
       </w:r>
@@ -5414,7 +5437,6 @@
       <w:pPr>
         <w:pStyle w:val="Titel"/>
       </w:pPr>
-      <w:bookmarkStart w:id="22" w:name="_Toc354064960"/>
       <w:r>
         <w:lastRenderedPageBreak/>
         <w:t xml:space="preserve">Use Case Specification: </w:t>
@@ -5431,7 +5453,7 @@
       <w:r>
         <w:t>ziehen</w:t>
       </w:r>
-      <w:bookmarkEnd w:id="22"/>
+      <w:bookmarkEnd w:id="21"/>
       <w:proofErr w:type="spellEnd"/>
       <w:r>
         <w:t xml:space="preserve"> </w:t>
@@ -5453,30 +5475,30 @@
           <w:lang w:val="de-DE"/>
         </w:rPr>
       </w:pPr>
-      <w:bookmarkStart w:id="23" w:name="_Toc354064961"/>
+      <w:bookmarkStart w:id="22" w:name="_Toc354064961"/>
       <w:r>
         <w:rPr>
           <w:lang w:val="de-DE"/>
         </w:rPr>
         <w:t>Karte ziehen</w:t>
       </w:r>
+      <w:bookmarkEnd w:id="22"/>
+    </w:p>
+    <w:p>
+      <w:pPr>
+        <w:pStyle w:val="berschrift2"/>
+        <w:rPr>
+          <w:lang w:val="de-DE"/>
+        </w:rPr>
+      </w:pPr>
+      <w:bookmarkStart w:id="23" w:name="_Toc354064962"/>
+      <w:r>
+        <w:rPr>
+          <w:lang w:val="de-DE"/>
+        </w:rPr>
+        <w:t>Brief Description</w:t>
+      </w:r>
       <w:bookmarkEnd w:id="23"/>
-    </w:p>
-    <w:p>
-      <w:pPr>
-        <w:pStyle w:val="berschrift2"/>
-        <w:rPr>
-          <w:lang w:val="de-DE"/>
-        </w:rPr>
-      </w:pPr>
-      <w:bookmarkStart w:id="24" w:name="_Toc354064962"/>
-      <w:r>
-        <w:rPr>
-          <w:lang w:val="de-DE"/>
-        </w:rPr>
-        <w:t>Brief Description</w:t>
-      </w:r>
-      <w:bookmarkEnd w:id="24"/>
     </w:p>
     <w:p>
       <w:pPr>
@@ -5496,22 +5518,22 @@
         <w:pStyle w:val="berschrift1"/>
         <w:widowControl/>
       </w:pPr>
-      <w:bookmarkStart w:id="25" w:name="_Toc354064963"/>
+      <w:bookmarkStart w:id="24" w:name="_Toc354064963"/>
       <w:r>
         <w:t>Flow of Events</w:t>
       </w:r>
-      <w:bookmarkEnd w:id="25"/>
+      <w:bookmarkEnd w:id="24"/>
     </w:p>
     <w:p>
       <w:pPr>
         <w:pStyle w:val="berschrift2"/>
         <w:widowControl/>
       </w:pPr>
-      <w:bookmarkStart w:id="26" w:name="_Toc354064964"/>
+      <w:bookmarkStart w:id="25" w:name="_Toc354064964"/>
       <w:r>
         <w:t>Basic Flow</w:t>
       </w:r>
-      <w:bookmarkEnd w:id="26"/>
+      <w:bookmarkEnd w:id="25"/>
       <w:r>
         <w:t xml:space="preserve"> </w:t>
       </w:r>
@@ -5530,7 +5552,7 @@
           <v:shape id="_x0000_i1026" type="#_x0000_t75" style="width:347.25pt;height:359.25pt" o:ole="">
             <v:imagedata r:id="rId13" o:title=""/>
           </v:shape>
-          <o:OLEObject Type="Embed" ProgID="Visio.Drawing.11" ShapeID="_x0000_i1026" DrawAspect="Content" ObjectID="_1427891475" r:id="rId14"/>
+          <o:OLEObject Type="Embed" ProgID="Visio.Drawing.11" ShapeID="_x0000_i1026" DrawAspect="Content" ObjectID="_1428129019" r:id="rId14"/>
         </w:object>
       </w:r>
     </w:p>
@@ -5554,7 +5576,7 @@
           <v:shape id="_x0000_i1027" type="#_x0000_t75" style="width:374.25pt;height:457.5pt" o:ole="">
             <v:imagedata r:id="rId15" o:title=""/>
           </v:shape>
-          <o:OLEObject Type="Embed" ProgID="Visio.Drawing.11" ShapeID="_x0000_i1027" DrawAspect="Content" ObjectID="_1427891476" r:id="rId16"/>
+          <o:OLEObject Type="Embed" ProgID="Visio.Drawing.11" ShapeID="_x0000_i1027" DrawAspect="Content" ObjectID="_1428129020" r:id="rId16"/>
         </w:object>
       </w:r>
     </w:p>
@@ -5563,11 +5585,11 @@
         <w:pStyle w:val="berschrift2"/>
         <w:widowControl/>
       </w:pPr>
-      <w:bookmarkStart w:id="27" w:name="_Toc354064965"/>
+      <w:bookmarkStart w:id="26" w:name="_Toc354064965"/>
       <w:r>
         <w:t>Alternative Flows</w:t>
       </w:r>
-      <w:bookmarkEnd w:id="27"/>
+      <w:bookmarkEnd w:id="26"/>
     </w:p>
     <w:p>
       <w:proofErr w:type="spellStart"/>
@@ -5584,15 +5606,27 @@
     <w:p>
       <w:pPr>
         <w:pStyle w:val="berschrift1"/>
-        <w:rPr>
-          <w:sz w:val="20"/>
-        </w:rPr>
-      </w:pPr>
-      <w:bookmarkStart w:id="28" w:name="_Toc354064966"/>
-      <w:r>
+      </w:pPr>
+      <w:r>
+        <w:t>Narrative/ Cucumber</w:t>
+      </w:r>
+    </w:p>
+    <w:p/>
+    <w:p>
+      <w:pPr>
+        <w:pStyle w:val="berschrift1"/>
+        <w:rPr>
+          <w:szCs w:val="24"/>
+        </w:rPr>
+      </w:pPr>
+      <w:bookmarkStart w:id="27" w:name="_Toc354064966"/>
+      <w:r>
+        <w:rPr>
+          <w:szCs w:val="24"/>
+        </w:rPr>
         <w:t>Special Requirements</w:t>
       </w:r>
-      <w:bookmarkEnd w:id="28"/>
+      <w:bookmarkEnd w:id="27"/>
     </w:p>
     <w:p>
       <w:proofErr w:type="spellStart"/>
@@ -5611,11 +5645,11 @@
         <w:pStyle w:val="berschrift1"/>
         <w:widowControl/>
       </w:pPr>
-      <w:bookmarkStart w:id="29" w:name="_Toc354064967"/>
+      <w:bookmarkStart w:id="28" w:name="_Toc354064967"/>
       <w:r>
         <w:t>Preconditions</w:t>
       </w:r>
-      <w:bookmarkEnd w:id="29"/>
+      <w:bookmarkEnd w:id="28"/>
     </w:p>
     <w:p>
       <w:pPr>
@@ -5664,6 +5698,7 @@
         <w:rPr>
           <w:lang w:val="de-DE"/>
         </w:rPr>
+        <w:lastRenderedPageBreak/>
         <w:t>Beim Spielstart muss der Spieler automatisch eine Karte ziehen.</w:t>
       </w:r>
     </w:p>
@@ -5672,57 +5707,62 @@
         <w:pStyle w:val="berschrift1"/>
         <w:widowControl/>
       </w:pPr>
-      <w:bookmarkStart w:id="30" w:name="_Toc354064968"/>
+      <w:bookmarkStart w:id="29" w:name="_Toc354064968"/>
       <w:proofErr w:type="spellStart"/>
       <w:r>
-        <w:lastRenderedPageBreak/>
         <w:t>Postconditions</w:t>
       </w:r>
+      <w:bookmarkEnd w:id="29"/>
+      <w:proofErr w:type="spellEnd"/>
+    </w:p>
+    <w:p>
+      <w:pPr>
+        <w:rPr>
+          <w:lang w:val="de-DE"/>
+        </w:rPr>
+      </w:pPr>
+      <w:r>
+        <w:rPr>
+          <w:lang w:val="de-DE"/>
+        </w:rPr>
+        <w:t>Nachdem der Spieler eine Karte gezogen hat, muss er die lose Spielplatte in das Spielfeld einschieben und seine Figur bewegen.</w:t>
+      </w:r>
+    </w:p>
+    <w:p>
+      <w:pPr>
+        <w:pStyle w:val="berschrift1"/>
+      </w:pPr>
+      <w:bookmarkStart w:id="30" w:name="_Toc354064969"/>
+      <w:r>
+        <w:t>Extension Points</w:t>
+      </w:r>
       <w:bookmarkEnd w:id="30"/>
-      <w:proofErr w:type="spellEnd"/>
-    </w:p>
-    <w:p>
-      <w:pPr>
-        <w:rPr>
-          <w:lang w:val="de-DE"/>
-        </w:rPr>
-      </w:pPr>
-      <w:r>
-        <w:rPr>
-          <w:lang w:val="de-DE"/>
-        </w:rPr>
-        <w:t>Nachdem der Spieler eine Karte gezogen hat, muss er die lose Spielplatte in das Spielfeld einschieben und seine Figur bewegen.</w:t>
-      </w:r>
-    </w:p>
-    <w:p>
-      <w:pPr>
-        <w:pStyle w:val="berschrift1"/>
-      </w:pPr>
-      <w:bookmarkStart w:id="31" w:name="_Toc354064969"/>
-      <w:r>
-        <w:t>Extension Points</w:t>
-      </w:r>
-      <w:bookmarkEnd w:id="31"/>
     </w:p>
     <w:p>
       <w:pPr>
         <w:widowControl/>
         <w:spacing w:line="240" w:lineRule="auto"/>
+      </w:pPr>
+      <w:proofErr w:type="spellStart"/>
+      <w:proofErr w:type="gramStart"/>
+      <w:r>
+        <w:t>nicht</w:t>
+      </w:r>
+      <w:proofErr w:type="spellEnd"/>
+      <w:proofErr w:type="gramEnd"/>
+      <w:r>
+        <w:t xml:space="preserve"> relevant</w:t>
+      </w:r>
+    </w:p>
+    <w:p>
+      <w:pPr>
+        <w:widowControl/>
+        <w:spacing w:line="240" w:lineRule="auto"/>
         <w:rPr>
           <w:i/>
           <w:color w:val="0000FF"/>
         </w:rPr>
       </w:pPr>
-      <w:proofErr w:type="spellStart"/>
-      <w:proofErr w:type="gramStart"/>
-      <w:r>
-        <w:t>nicht</w:t>
-      </w:r>
-      <w:proofErr w:type="spellEnd"/>
-      <w:proofErr w:type="gramEnd"/>
-      <w:r>
-        <w:t xml:space="preserve"> relevant</w:t>
-      </w:r>
       <w:r>
         <w:br w:type="page"/>
       </w:r>
@@ -5731,7 +5771,7 @@
       <w:pPr>
         <w:pStyle w:val="Titel"/>
       </w:pPr>
-      <w:bookmarkStart w:id="32" w:name="_Toc354064970"/>
+      <w:bookmarkStart w:id="31" w:name="_Toc354064970"/>
       <w:r>
         <w:lastRenderedPageBreak/>
         <w:t xml:space="preserve">Use Case Specification: Platte </w:t>
@@ -5740,7 +5780,7 @@
       <w:r>
         <w:t>einschieben</w:t>
       </w:r>
-      <w:bookmarkEnd w:id="32"/>
+      <w:bookmarkEnd w:id="31"/>
       <w:proofErr w:type="spellEnd"/>
       <w:r>
         <w:t xml:space="preserve"> </w:t>
@@ -5762,7 +5802,7 @@
           <w:lang w:val="de-DE"/>
         </w:rPr>
       </w:pPr>
-      <w:bookmarkStart w:id="33" w:name="_Toc354064971"/>
+      <w:bookmarkStart w:id="32" w:name="_Toc354064971"/>
       <w:r>
         <w:rPr>
           <w:lang w:val="de-DE"/>
@@ -5775,23 +5815,23 @@
         </w:rPr>
         <w:t xml:space="preserve"> einschieben</w:t>
       </w:r>
+      <w:bookmarkEnd w:id="32"/>
+    </w:p>
+    <w:p>
+      <w:pPr>
+        <w:pStyle w:val="berschrift2"/>
+        <w:rPr>
+          <w:lang w:val="de-DE"/>
+        </w:rPr>
+      </w:pPr>
+      <w:bookmarkStart w:id="33" w:name="_Toc354064972"/>
+      <w:r>
+        <w:rPr>
+          <w:lang w:val="de-DE"/>
+        </w:rPr>
+        <w:t>Brief Description</w:t>
+      </w:r>
       <w:bookmarkEnd w:id="33"/>
-    </w:p>
-    <w:p>
-      <w:pPr>
-        <w:pStyle w:val="berschrift2"/>
-        <w:rPr>
-          <w:lang w:val="de-DE"/>
-        </w:rPr>
-      </w:pPr>
-      <w:bookmarkStart w:id="34" w:name="_Toc354064972"/>
-      <w:r>
-        <w:rPr>
-          <w:lang w:val="de-DE"/>
-        </w:rPr>
-        <w:t>Brief Description</w:t>
-      </w:r>
-      <w:bookmarkEnd w:id="34"/>
     </w:p>
     <w:p>
       <w:pPr>
@@ -5811,22 +5851,22 @@
         <w:pStyle w:val="berschrift1"/>
         <w:widowControl/>
       </w:pPr>
-      <w:bookmarkStart w:id="35" w:name="_Toc354064973"/>
+      <w:bookmarkStart w:id="34" w:name="_Toc354064973"/>
       <w:r>
         <w:t>Flow of Events</w:t>
       </w:r>
-      <w:bookmarkEnd w:id="35"/>
+      <w:bookmarkEnd w:id="34"/>
     </w:p>
     <w:p>
       <w:pPr>
         <w:pStyle w:val="berschrift2"/>
         <w:widowControl/>
       </w:pPr>
-      <w:bookmarkStart w:id="36" w:name="_Toc354064974"/>
+      <w:bookmarkStart w:id="35" w:name="_Toc354064974"/>
       <w:r>
         <w:t>Basic Flow</w:t>
       </w:r>
-      <w:bookmarkEnd w:id="36"/>
+      <w:bookmarkEnd w:id="35"/>
       <w:r>
         <w:t xml:space="preserve"> </w:t>
       </w:r>
@@ -5845,7 +5885,7 @@
           <v:shape id="_x0000_i1028" type="#_x0000_t75" style="width:364.5pt;height:5in" o:ole="">
             <v:imagedata r:id="rId17" o:title=""/>
           </v:shape>
-          <o:OLEObject Type="Embed" ProgID="Visio.Drawing.11" ShapeID="_x0000_i1028" DrawAspect="Content" ObjectID="_1427891477" r:id="rId18"/>
+          <o:OLEObject Type="Embed" ProgID="Visio.Drawing.11" ShapeID="_x0000_i1028" DrawAspect="Content" ObjectID="_1428129021" r:id="rId18"/>
         </w:object>
       </w:r>
     </w:p>
@@ -5869,7 +5909,7 @@
           <v:shape id="_x0000_i1029" type="#_x0000_t75" style="width:361.5pt;height:282pt" o:ole="">
             <v:imagedata r:id="rId19" o:title=""/>
           </v:shape>
-          <o:OLEObject Type="Embed" ProgID="Visio.Drawing.11" ShapeID="_x0000_i1029" DrawAspect="Content" ObjectID="_1427891478" r:id="rId20"/>
+          <o:OLEObject Type="Embed" ProgID="Visio.Drawing.11" ShapeID="_x0000_i1029" DrawAspect="Content" ObjectID="_1428129022" r:id="rId20"/>
         </w:object>
       </w:r>
     </w:p>
@@ -5878,11 +5918,11 @@
         <w:pStyle w:val="berschrift2"/>
         <w:widowControl/>
       </w:pPr>
-      <w:bookmarkStart w:id="37" w:name="_Toc354064975"/>
+      <w:bookmarkStart w:id="36" w:name="_Toc354064975"/>
       <w:r>
         <w:t>Alternative Flows</w:t>
       </w:r>
-      <w:bookmarkEnd w:id="37"/>
+      <w:bookmarkEnd w:id="36"/>
     </w:p>
     <w:p>
       <w:proofErr w:type="spellStart"/>
@@ -5900,11 +5940,20 @@
       <w:pPr>
         <w:pStyle w:val="berschrift1"/>
       </w:pPr>
-      <w:bookmarkStart w:id="38" w:name="_Toc354064976"/>
+      <w:r>
+        <w:t>Narrative/ Cucumber</w:t>
+      </w:r>
+    </w:p>
+    <w:p/>
+    <w:p>
+      <w:pPr>
+        <w:pStyle w:val="berschrift1"/>
+      </w:pPr>
+      <w:bookmarkStart w:id="37" w:name="_Toc354064976"/>
       <w:r>
         <w:t>Special Requirements</w:t>
       </w:r>
-      <w:bookmarkEnd w:id="38"/>
+      <w:bookmarkEnd w:id="37"/>
     </w:p>
     <w:p>
       <w:proofErr w:type="spellStart"/>
@@ -5923,11 +5972,11 @@
         <w:pStyle w:val="berschrift1"/>
         <w:widowControl/>
       </w:pPr>
-      <w:bookmarkStart w:id="39" w:name="_Toc354064977"/>
+      <w:bookmarkStart w:id="38" w:name="_Toc354064977"/>
       <w:r>
         <w:t>Preconditions</w:t>
       </w:r>
-      <w:bookmarkEnd w:id="39"/>
+      <w:bookmarkEnd w:id="38"/>
     </w:p>
     <w:p>
       <w:pPr>
@@ -5971,56 +6020,72 @@
         <w:pStyle w:val="berschrift1"/>
         <w:widowControl/>
       </w:pPr>
-      <w:bookmarkStart w:id="40" w:name="_Toc354064978"/>
+      <w:bookmarkStart w:id="39" w:name="_Toc354064978"/>
       <w:proofErr w:type="spellStart"/>
       <w:r>
         <w:t>Postconditions</w:t>
       </w:r>
+      <w:bookmarkEnd w:id="39"/>
+      <w:proofErr w:type="spellEnd"/>
+    </w:p>
+    <w:p>
+      <w:pPr>
+        <w:rPr>
+          <w:lang w:val="de-DE"/>
+        </w:rPr>
+      </w:pPr>
+      <w:r>
+        <w:rPr>
+          <w:lang w:val="de-DE"/>
+        </w:rPr>
+        <w:t>Nach der Einschiebung der Spielplatte, kann der Spieler seine Figur bewegen.</w:t>
+      </w:r>
+    </w:p>
+    <w:p>
+      <w:pPr>
+        <w:pStyle w:val="berschrift1"/>
+      </w:pPr>
+      <w:bookmarkStart w:id="40" w:name="_Toc354064979"/>
+      <w:r>
+        <w:t>Extension Points</w:t>
+      </w:r>
       <w:bookmarkEnd w:id="40"/>
-      <w:proofErr w:type="spellEnd"/>
-    </w:p>
-    <w:p>
-      <w:pPr>
-        <w:rPr>
-          <w:lang w:val="de-DE"/>
-        </w:rPr>
-      </w:pPr>
-      <w:r>
-        <w:rPr>
-          <w:lang w:val="de-DE"/>
-        </w:rPr>
-        <w:t>Nach der Einschiebung der Spielplatte, kann der Spieler seine Figur bewegen.</w:t>
-      </w:r>
-    </w:p>
-    <w:p>
-      <w:pPr>
-        <w:pStyle w:val="berschrift1"/>
-      </w:pPr>
-      <w:bookmarkStart w:id="41" w:name="_Toc354064979"/>
-      <w:r>
-        <w:t>Extension Points</w:t>
-      </w:r>
-      <w:bookmarkEnd w:id="41"/>
     </w:p>
     <w:p>
       <w:pPr>
         <w:widowControl/>
         <w:spacing w:line="240" w:lineRule="auto"/>
+      </w:pPr>
+      <w:proofErr w:type="spellStart"/>
+      <w:proofErr w:type="gramStart"/>
+      <w:r>
+        <w:t>nicht</w:t>
+      </w:r>
+      <w:proofErr w:type="spellEnd"/>
+      <w:proofErr w:type="gramEnd"/>
+      <w:r>
+        <w:t xml:space="preserve"> relevant</w:t>
+      </w:r>
+    </w:p>
+    <w:p>
+      <w:pPr>
+        <w:pStyle w:val="berschrift1"/>
+        <w:numPr>
+          <w:ilvl w:val="0"/>
+          <w:numId w:val="0"/>
+        </w:numPr>
+      </w:pPr>
+    </w:p>
+    <w:p>
+      <w:pPr>
+        <w:widowControl/>
+        <w:spacing w:line="240" w:lineRule="auto"/>
+        <w:jc w:val="both"/>
         <w:rPr>
           <w:i/>
           <w:color w:val="0000FF"/>
         </w:rPr>
       </w:pPr>
-      <w:proofErr w:type="spellStart"/>
-      <w:proofErr w:type="gramStart"/>
-      <w:r>
-        <w:t>nicht</w:t>
-      </w:r>
-      <w:proofErr w:type="spellEnd"/>
-      <w:proofErr w:type="gramEnd"/>
-      <w:r>
-        <w:t xml:space="preserve"> relevant</w:t>
-      </w:r>
       <w:r>
         <w:br w:type="page"/>
       </w:r>
@@ -6029,7 +6094,7 @@
       <w:pPr>
         <w:pStyle w:val="Titel"/>
       </w:pPr>
-      <w:bookmarkStart w:id="42" w:name="_Toc354064980"/>
+      <w:bookmarkStart w:id="41" w:name="_Toc354064980"/>
       <w:r>
         <w:lastRenderedPageBreak/>
         <w:t xml:space="preserve">Use Case Specification: </w:t>
@@ -6046,7 +6111,7 @@
       <w:r>
         <w:t>wählen</w:t>
       </w:r>
-      <w:bookmarkEnd w:id="42"/>
+      <w:bookmarkEnd w:id="41"/>
       <w:proofErr w:type="spellEnd"/>
       <w:r>
         <w:t xml:space="preserve"> </w:t>
@@ -6068,30 +6133,30 @@
           <w:lang w:val="de-DE"/>
         </w:rPr>
       </w:pPr>
-      <w:bookmarkStart w:id="43" w:name="_Toc354064981"/>
+      <w:bookmarkStart w:id="42" w:name="_Toc354064981"/>
       <w:r>
         <w:rPr>
           <w:lang w:val="de-DE"/>
         </w:rPr>
         <w:t>Spielmodus wählen</w:t>
       </w:r>
+      <w:bookmarkEnd w:id="42"/>
+    </w:p>
+    <w:p>
+      <w:pPr>
+        <w:pStyle w:val="berschrift2"/>
+        <w:rPr>
+          <w:lang w:val="de-DE"/>
+        </w:rPr>
+      </w:pPr>
+      <w:bookmarkStart w:id="43" w:name="_Toc354064982"/>
+      <w:r>
+        <w:rPr>
+          <w:lang w:val="de-DE"/>
+        </w:rPr>
+        <w:t>Brief Description</w:t>
+      </w:r>
       <w:bookmarkEnd w:id="43"/>
-    </w:p>
-    <w:p>
-      <w:pPr>
-        <w:pStyle w:val="berschrift2"/>
-        <w:rPr>
-          <w:lang w:val="de-DE"/>
-        </w:rPr>
-      </w:pPr>
-      <w:bookmarkStart w:id="44" w:name="_Toc354064982"/>
-      <w:r>
-        <w:rPr>
-          <w:lang w:val="de-DE"/>
-        </w:rPr>
-        <w:t>Brief Description</w:t>
-      </w:r>
-      <w:bookmarkEnd w:id="44"/>
     </w:p>
     <w:p>
       <w:pPr>
@@ -6111,22 +6176,22 @@
         <w:pStyle w:val="berschrift1"/>
         <w:widowControl/>
       </w:pPr>
-      <w:bookmarkStart w:id="45" w:name="_Toc354064983"/>
+      <w:bookmarkStart w:id="44" w:name="_Toc354064983"/>
       <w:r>
         <w:t>Flow of Events</w:t>
       </w:r>
-      <w:bookmarkEnd w:id="45"/>
+      <w:bookmarkEnd w:id="44"/>
     </w:p>
     <w:p>
       <w:pPr>
         <w:pStyle w:val="berschrift2"/>
         <w:widowControl/>
       </w:pPr>
-      <w:bookmarkStart w:id="46" w:name="_Toc354064984"/>
+      <w:bookmarkStart w:id="45" w:name="_Toc354064984"/>
       <w:r>
         <w:t>Basic Flow</w:t>
       </w:r>
-      <w:bookmarkEnd w:id="46"/>
+      <w:bookmarkEnd w:id="45"/>
       <w:r>
         <w:t xml:space="preserve"> </w:t>
       </w:r>
@@ -6145,7 +6210,7 @@
           <v:shape id="_x0000_i1030" type="#_x0000_t75" style="width:376.5pt;height:375pt" o:ole="">
             <v:imagedata r:id="rId21" o:title=""/>
           </v:shape>
-          <o:OLEObject Type="Embed" ProgID="Visio.Drawing.11" ShapeID="_x0000_i1030" DrawAspect="Content" ObjectID="_1427891479" r:id="rId22"/>
+          <o:OLEObject Type="Embed" ProgID="Visio.Drawing.11" ShapeID="_x0000_i1030" DrawAspect="Content" ObjectID="_1428129023" r:id="rId22"/>
         </w:object>
       </w:r>
     </w:p>
@@ -6169,7 +6234,7 @@
           <v:shape id="_x0000_i1031" type="#_x0000_t75" style="width:336.75pt;height:4in" o:ole="">
             <v:imagedata r:id="rId23" o:title=""/>
           </v:shape>
-          <o:OLEObject Type="Embed" ProgID="Visio.Drawing.11" ShapeID="_x0000_i1031" DrawAspect="Content" ObjectID="_1427891480" r:id="rId24"/>
+          <o:OLEObject Type="Embed" ProgID="Visio.Drawing.11" ShapeID="_x0000_i1031" DrawAspect="Content" ObjectID="_1428129024" r:id="rId24"/>
         </w:object>
       </w:r>
     </w:p>
@@ -6178,11 +6243,11 @@
         <w:pStyle w:val="berschrift2"/>
         <w:widowControl/>
       </w:pPr>
-      <w:bookmarkStart w:id="47" w:name="_Toc354064985"/>
+      <w:bookmarkStart w:id="46" w:name="_Toc354064985"/>
       <w:r>
         <w:t>Alternative Flows</w:t>
       </w:r>
-      <w:bookmarkEnd w:id="47"/>
+      <w:bookmarkEnd w:id="46"/>
     </w:p>
     <w:p>
       <w:proofErr w:type="spellStart"/>
@@ -6200,11 +6265,20 @@
       <w:pPr>
         <w:pStyle w:val="berschrift1"/>
       </w:pPr>
-      <w:bookmarkStart w:id="48" w:name="_Toc354064986"/>
+      <w:r>
+        <w:t>Narrative/ Cucumber</w:t>
+      </w:r>
+    </w:p>
+    <w:p/>
+    <w:p>
+      <w:pPr>
+        <w:pStyle w:val="berschrift1"/>
+      </w:pPr>
+      <w:bookmarkStart w:id="47" w:name="_Toc354064986"/>
       <w:r>
         <w:t>Special Requirements</w:t>
       </w:r>
-      <w:bookmarkEnd w:id="48"/>
+      <w:bookmarkEnd w:id="47"/>
     </w:p>
     <w:p>
       <w:proofErr w:type="spellStart"/>
@@ -6223,11 +6297,11 @@
         <w:pStyle w:val="berschrift1"/>
         <w:widowControl/>
       </w:pPr>
-      <w:bookmarkStart w:id="49" w:name="_Toc354064987"/>
+      <w:bookmarkStart w:id="48" w:name="_Toc354064987"/>
       <w:r>
         <w:t>Preconditions</w:t>
       </w:r>
-      <w:bookmarkEnd w:id="49"/>
+      <w:bookmarkEnd w:id="48"/>
     </w:p>
     <w:p>
       <w:proofErr w:type="spellStart"/>
@@ -6246,68 +6320,83 @@
         <w:pStyle w:val="berschrift1"/>
         <w:widowControl/>
       </w:pPr>
-      <w:bookmarkStart w:id="50" w:name="_Toc354064988"/>
+      <w:bookmarkStart w:id="49" w:name="_Toc354064988"/>
       <w:proofErr w:type="spellStart"/>
       <w:r>
         <w:t>Postconditions</w:t>
       </w:r>
+      <w:bookmarkEnd w:id="49"/>
+      <w:proofErr w:type="spellEnd"/>
+    </w:p>
+    <w:p>
+      <w:pPr>
+        <w:rPr>
+          <w:lang w:val="de-DE"/>
+        </w:rPr>
+      </w:pPr>
+      <w:r>
+        <w:rPr>
+          <w:lang w:val="de-DE"/>
+        </w:rPr>
+        <w:t xml:space="preserve">Nachdem der Spielmodus gewählt wurde, muss mindestens ein Spieler angelegt </w:t>
+      </w:r>
+      <w:r>
+        <w:rPr>
+          <w:lang w:val="de-DE"/>
+        </w:rPr>
+        <w:t>we</w:t>
+      </w:r>
+      <w:r>
+        <w:rPr>
+          <w:lang w:val="de-DE"/>
+        </w:rPr>
+        <w:t>rden, damit das Spiel beginnen kann.</w:t>
+      </w:r>
+    </w:p>
+    <w:p>
+      <w:pPr>
+        <w:pStyle w:val="berschrift1"/>
+      </w:pPr>
+      <w:bookmarkStart w:id="50" w:name="_Toc354064989"/>
+      <w:r>
+        <w:t>Extension Points</w:t>
+      </w:r>
       <w:bookmarkEnd w:id="50"/>
-      <w:proofErr w:type="spellEnd"/>
-    </w:p>
-    <w:p>
-      <w:pPr>
-        <w:rPr>
-          <w:lang w:val="de-DE"/>
-        </w:rPr>
-      </w:pPr>
-      <w:r>
-        <w:rPr>
-          <w:lang w:val="de-DE"/>
-        </w:rPr>
-        <w:t xml:space="preserve">Nachdem der Spielmodus gewählt wurde, muss mindestens ein Spieler angelegt </w:t>
-      </w:r>
-      <w:r>
-        <w:rPr>
-          <w:lang w:val="de-DE"/>
-        </w:rPr>
-        <w:t>we</w:t>
-      </w:r>
-      <w:r>
-        <w:rPr>
-          <w:lang w:val="de-DE"/>
-        </w:rPr>
-        <w:t>rden, damit das Spiel beginnen kann.</w:t>
-      </w:r>
-    </w:p>
-    <w:p>
-      <w:pPr>
-        <w:pStyle w:val="berschrift1"/>
-      </w:pPr>
-      <w:bookmarkStart w:id="51" w:name="_Toc354064989"/>
-      <w:r>
-        <w:t>Extension Points</w:t>
-      </w:r>
-      <w:bookmarkEnd w:id="51"/>
     </w:p>
     <w:p>
       <w:pPr>
         <w:widowControl/>
         <w:spacing w:line="240" w:lineRule="auto"/>
+      </w:pPr>
+      <w:proofErr w:type="spellStart"/>
+      <w:proofErr w:type="gramStart"/>
+      <w:r>
+        <w:t>nicht</w:t>
+      </w:r>
+      <w:proofErr w:type="spellEnd"/>
+      <w:proofErr w:type="gramEnd"/>
+      <w:r>
+        <w:t xml:space="preserve"> relevant</w:t>
+      </w:r>
+    </w:p>
+    <w:p>
+      <w:pPr>
+        <w:pStyle w:val="berschrift1"/>
+        <w:numPr>
+          <w:ilvl w:val="0"/>
+          <w:numId w:val="0"/>
+        </w:numPr>
+      </w:pPr>
+    </w:p>
+    <w:p>
+      <w:pPr>
+        <w:widowControl/>
+        <w:spacing w:line="240" w:lineRule="auto"/>
         <w:rPr>
           <w:i/>
           <w:color w:val="0000FF"/>
         </w:rPr>
       </w:pPr>
-      <w:proofErr w:type="spellStart"/>
-      <w:proofErr w:type="gramStart"/>
-      <w:r>
-        <w:t>nicht</w:t>
-      </w:r>
-      <w:proofErr w:type="spellEnd"/>
-      <w:proofErr w:type="gramEnd"/>
-      <w:r>
-        <w:t xml:space="preserve"> relevant</w:t>
-      </w:r>
       <w:r>
         <w:br w:type="page"/>
       </w:r>
@@ -6316,7 +6405,7 @@
       <w:pPr>
         <w:pStyle w:val="Titel"/>
       </w:pPr>
-      <w:bookmarkStart w:id="52" w:name="_Toc354064990"/>
+      <w:bookmarkStart w:id="51" w:name="_Toc354064990"/>
       <w:r>
         <w:lastRenderedPageBreak/>
         <w:t xml:space="preserve">Use Case Specification: </w:t>
@@ -6333,7 +6422,7 @@
       <w:r>
         <w:t>erstellen</w:t>
       </w:r>
-      <w:bookmarkEnd w:id="52"/>
+      <w:bookmarkEnd w:id="51"/>
       <w:proofErr w:type="spellEnd"/>
       <w:r>
         <w:t xml:space="preserve"> </w:t>
@@ -6355,30 +6444,30 @@
           <w:lang w:val="de-DE"/>
         </w:rPr>
       </w:pPr>
-      <w:bookmarkStart w:id="53" w:name="_Toc354064991"/>
+      <w:bookmarkStart w:id="52" w:name="_Toc354064991"/>
       <w:r>
         <w:rPr>
           <w:lang w:val="de-DE"/>
         </w:rPr>
         <w:t>Spieler erstellen</w:t>
       </w:r>
+      <w:bookmarkEnd w:id="52"/>
+    </w:p>
+    <w:p>
+      <w:pPr>
+        <w:pStyle w:val="berschrift2"/>
+        <w:rPr>
+          <w:lang w:val="de-DE"/>
+        </w:rPr>
+      </w:pPr>
+      <w:bookmarkStart w:id="53" w:name="_Toc354064992"/>
+      <w:r>
+        <w:rPr>
+          <w:lang w:val="de-DE"/>
+        </w:rPr>
+        <w:t>Brief Description</w:t>
+      </w:r>
       <w:bookmarkEnd w:id="53"/>
-    </w:p>
-    <w:p>
-      <w:pPr>
-        <w:pStyle w:val="berschrift2"/>
-        <w:rPr>
-          <w:lang w:val="de-DE"/>
-        </w:rPr>
-      </w:pPr>
-      <w:bookmarkStart w:id="54" w:name="_Toc354064992"/>
-      <w:r>
-        <w:rPr>
-          <w:lang w:val="de-DE"/>
-        </w:rPr>
-        <w:t>Brief Description</w:t>
-      </w:r>
-      <w:bookmarkEnd w:id="54"/>
     </w:p>
     <w:p>
       <w:pPr>
@@ -6398,23 +6487,22 @@
         <w:pStyle w:val="berschrift1"/>
         <w:widowControl/>
       </w:pPr>
-      <w:bookmarkStart w:id="55" w:name="_Toc354064993"/>
-      <w:r>
-        <w:lastRenderedPageBreak/>
+      <w:bookmarkStart w:id="54" w:name="_Toc354064993"/>
+      <w:r>
         <w:t>Flow of Events</w:t>
       </w:r>
-      <w:bookmarkEnd w:id="55"/>
+      <w:bookmarkEnd w:id="54"/>
     </w:p>
     <w:p>
       <w:pPr>
         <w:pStyle w:val="berschrift2"/>
         <w:widowControl/>
       </w:pPr>
-      <w:bookmarkStart w:id="56" w:name="_Toc354064994"/>
+      <w:bookmarkStart w:id="55" w:name="_Toc354064994"/>
       <w:r>
         <w:t>Basic Flow</w:t>
       </w:r>
-      <w:bookmarkEnd w:id="56"/>
+      <w:bookmarkEnd w:id="55"/>
       <w:r>
         <w:t xml:space="preserve"> </w:t>
       </w:r>
@@ -6425,30 +6513,6 @@
       </w:pPr>
       <w:r>
         <w:t>Activity Diagram</w:t>
-      </w:r>
-    </w:p>
-    <w:p>
-      <w:r>
-        <w:object w:dxaOrig="13698" w:dyaOrig="14783">
-          <v:shape id="_x0000_i1032" type="#_x0000_t75" style="width:468pt;height:504.75pt" o:ole="">
-            <v:imagedata r:id="rId25" o:title=""/>
-          </v:shape>
-          <o:OLEObject Type="Embed" ProgID="Visio.Drawing.11" ShapeID="_x0000_i1032" DrawAspect="Content" ObjectID="_1427891481" r:id="rId26"/>
-        </w:object>
-      </w:r>
-    </w:p>
-    <w:p>
-      <w:pPr>
-        <w:pStyle w:val="berschrift3"/>
-      </w:pPr>
-      <w:proofErr w:type="spellStart"/>
-      <w:r>
-        <w:lastRenderedPageBreak/>
-        <w:t>Screenflow</w:t>
-      </w:r>
-      <w:proofErr w:type="spellEnd"/>
-      <w:r>
-        <w:t xml:space="preserve"> Diagram</w:t>
       </w:r>
     </w:p>
     <w:p>
@@ -6459,9 +6523,9 @@
         </w:rPr>
         <w:drawing>
           <wp:inline distT="0" distB="0" distL="0" distR="0">
-            <wp:extent cx="5943600" cy="6757035"/>
-            <wp:effectExtent l="0" t="0" r="0" b="5715"/>
-            <wp:docPr id="4" name="Grafik 4"/>
+            <wp:extent cx="5943600" cy="4465955"/>
+            <wp:effectExtent l="0" t="0" r="0" b="0"/>
+            <wp:docPr id="3" name="Grafik 3"/>
             <wp:cNvGraphicFramePr>
               <a:graphicFrameLocks xmlns:a="http://schemas.openxmlformats.org/drawingml/2006/main" noChangeAspect="1"/>
             </wp:cNvGraphicFramePr>
@@ -6469,11 +6533,11 @@
               <a:graphicData uri="http://schemas.openxmlformats.org/drawingml/2006/picture">
                 <pic:pic xmlns:pic="http://schemas.openxmlformats.org/drawingml/2006/picture">
                   <pic:nvPicPr>
-                    <pic:cNvPr id="0" name="SpielerAnlegen.jpg"/>
+                    <pic:cNvPr id="0" name="spieler_erstellen.jpg"/>
                     <pic:cNvPicPr/>
                   </pic:nvPicPr>
                   <pic:blipFill>
-                    <a:blip r:embed="rId27">
+                    <a:blip r:embed="rId25">
                       <a:extLst>
                         <a:ext uri="{28A0092B-C50C-407E-A947-70E740481C1C}">
                           <a14:useLocalDpi xmlns:a14="http://schemas.microsoft.com/office/drawing/2010/main" val="0"/>
@@ -6487,7 +6551,7 @@
                   <pic:spPr>
                     <a:xfrm>
                       <a:off x="0" y="0"/>
-                      <a:ext cx="5943600" cy="6757035"/>
+                      <a:ext cx="5943600" cy="4465955"/>
                     </a:xfrm>
                     <a:prstGeom prst="rect">
                       <a:avLst/>
@@ -6502,6 +6566,71 @@
     </w:p>
     <w:p>
       <w:pPr>
+        <w:pStyle w:val="berschrift3"/>
+      </w:pPr>
+      <w:proofErr w:type="spellStart"/>
+      <w:r>
+        <w:lastRenderedPageBreak/>
+        <w:t>Screenflow</w:t>
+      </w:r>
+      <w:proofErr w:type="spellEnd"/>
+      <w:r>
+        <w:t xml:space="preserve"> Diagram</w:t>
+      </w:r>
+    </w:p>
+    <w:p>
+      <w:r>
+        <w:rPr>
+          <w:noProof/>
+          <w:lang w:val="de-DE" w:eastAsia="de-DE"/>
+        </w:rPr>
+        <w:drawing>
+          <wp:inline distT="0" distB="0" distL="0" distR="0">
+            <wp:extent cx="5943600" cy="4003040"/>
+            <wp:effectExtent l="0" t="0" r="0" b="0"/>
+            <wp:docPr id="5" name="Grafik 5"/>
+            <wp:cNvGraphicFramePr>
+              <a:graphicFrameLocks xmlns:a="http://schemas.openxmlformats.org/drawingml/2006/main" noChangeAspect="1"/>
+            </wp:cNvGraphicFramePr>
+            <a:graphic xmlns:a="http://schemas.openxmlformats.org/drawingml/2006/main">
+              <a:graphicData uri="http://schemas.openxmlformats.org/drawingml/2006/picture">
+                <pic:pic xmlns:pic="http://schemas.openxmlformats.org/drawingml/2006/picture">
+                  <pic:nvPicPr>
+                    <pic:cNvPr id="0" name="SpielerErstellen.jpg"/>
+                    <pic:cNvPicPr/>
+                  </pic:nvPicPr>
+                  <pic:blipFill>
+                    <a:blip r:embed="rId26">
+                      <a:extLst>
+                        <a:ext uri="{28A0092B-C50C-407E-A947-70E740481C1C}">
+                          <a14:useLocalDpi xmlns:a14="http://schemas.microsoft.com/office/drawing/2010/main" val="0"/>
+                        </a:ext>
+                      </a:extLst>
+                    </a:blip>
+                    <a:stretch>
+                      <a:fillRect/>
+                    </a:stretch>
+                  </pic:blipFill>
+                  <pic:spPr>
+                    <a:xfrm>
+                      <a:off x="0" y="0"/>
+                      <a:ext cx="5943600" cy="4003040"/>
+                    </a:xfrm>
+                    <a:prstGeom prst="rect">
+                      <a:avLst/>
+                    </a:prstGeom>
+                  </pic:spPr>
+                </pic:pic>
+              </a:graphicData>
+            </a:graphic>
+          </wp:inline>
+        </w:drawing>
+      </w:r>
+      <w:bookmarkStart w:id="56" w:name="_GoBack"/>
+      <w:bookmarkEnd w:id="56"/>
+    </w:p>
+    <w:p>
+      <w:pPr>
         <w:pStyle w:val="berschrift2"/>
         <w:widowControl/>
       </w:pPr>
@@ -6526,6 +6655,15 @@
     <w:p>
       <w:pPr>
         <w:pStyle w:val="berschrift1"/>
+      </w:pPr>
+      <w:r>
+        <w:t>Narrative/ Cucumber</w:t>
+      </w:r>
+    </w:p>
+    <w:p/>
+    <w:p>
+      <w:pPr>
+        <w:pStyle w:val="berschrift1"/>
         <w:rPr>
           <w:sz w:val="20"/>
         </w:rPr>
@@ -6561,7 +6699,6 @@
         <w:rPr>
           <w:szCs w:val="24"/>
         </w:rPr>
-        <w:lastRenderedPageBreak/>
         <w:t>Preconditions</w:t>
       </w:r>
       <w:bookmarkEnd w:id="59"/>
@@ -6646,6 +6783,21 @@
     </w:p>
     <w:p>
       <w:pPr>
+        <w:pStyle w:val="berschrift1"/>
+        <w:numPr>
+          <w:ilvl w:val="0"/>
+          <w:numId w:val="0"/>
+        </w:numPr>
+        <w:ind w:left="720" w:hanging="720"/>
+      </w:pPr>
+    </w:p>
+    <w:p>
+      <w:pPr>
+        <w:jc w:val="both"/>
+      </w:pPr>
+    </w:p>
+    <w:p>
+      <w:pPr>
         <w:pStyle w:val="InfoBlue"/>
       </w:pPr>
     </w:p>
@@ -6654,14 +6806,9 @@
         <w:pStyle w:val="InfoBlue"/>
       </w:pPr>
     </w:p>
-    <w:p>
-      <w:pPr>
-        <w:pStyle w:val="InfoBlue"/>
-      </w:pPr>
-    </w:p>
     <w:sectPr>
-      <w:headerReference w:type="default" r:id="rId28"/>
-      <w:footerReference w:type="default" r:id="rId29"/>
+      <w:headerReference w:type="default" r:id="rId27"/>
+      <w:footerReference w:type="default" r:id="rId28"/>
       <w:endnotePr>
         <w:numFmt w:val="decimal"/>
       </w:endnotePr>
@@ -6852,7 +6999,7 @@
               <w:rStyle w:val="Seitenzahl"/>
               <w:noProof/>
             </w:rPr>
-            <w:t>17</w:t>
+            <w:t>15</w:t>
           </w:r>
           <w:r>
             <w:rPr>
@@ -9676,7 +9823,7 @@
 </file>
 
 <file path=customXml/itemProps1.xml><?xml version="1.0" encoding="utf-8"?>
-<ds:datastoreItem xmlns:ds="http://schemas.openxmlformats.org/officeDocument/2006/customXml" ds:itemID="{6EBB6D19-4F11-45D0-90E4-873D42F2ABC6}">
+<ds:datastoreItem xmlns:ds="http://schemas.openxmlformats.org/officeDocument/2006/customXml" ds:itemID="{0A07E40D-019A-45E9-B2A7-DDE5DC3F0AE1}">
   <ds:schemaRefs>
     <ds:schemaRef ds:uri="http://schemas.openxmlformats.org/officeDocument/2006/bibliography"/>
   </ds:schemaRefs>

</xml_diff>